<commit_message>
Added section on zonal percentiles
</commit_message>
<xml_diff>
--- a/Documentation/Stack Tools.docx
+++ b/Documentation/Stack Tools.docx
@@ -143,7 +143,19 @@
           <w:rPr>
             <w:rStyle w:val="Hyperlink"/>
           </w:rPr>
-          <w:t>Remove bias</w:t>
+          <w:t>Remo</w:t>
+        </w:r>
+        <w:r>
+          <w:rPr>
+            <w:rStyle w:val="Hyperlink"/>
+          </w:rPr>
+          <w:t>v</w:t>
+        </w:r>
+        <w:r>
+          <w:rPr>
+            <w:rStyle w:val="Hyperlink"/>
+          </w:rPr>
+          <w:t>e bias</w:t>
         </w:r>
       </w:hyperlink>
       <w:r>
@@ -158,6 +170,38 @@
     </w:p>
     <w:p>
       <w:pPr>
+        <w:pStyle w:val="ListParagraph"/>
+        <w:numPr>
+          <w:ilvl w:val="0"/>
+          <w:numId w:val="1"/>
+        </w:numPr>
+      </w:pPr>
+      <w:hyperlink w:anchor="Zonal_Percentiles" w:history="1">
+        <w:r>
+          <w:rPr>
+            <w:rStyle w:val="Hyperlink"/>
+          </w:rPr>
+          <w:t>Zonal pe</w:t>
+        </w:r>
+        <w:r>
+          <w:rPr>
+            <w:rStyle w:val="Hyperlink"/>
+          </w:rPr>
+          <w:t>r</w:t>
+        </w:r>
+        <w:r>
+          <w:rPr>
+            <w:rStyle w:val="Hyperlink"/>
+          </w:rPr>
+          <w:t>centiles</w:t>
+        </w:r>
+      </w:hyperlink>
+      <w:r>
+        <w:t xml:space="preserve"> calculates one or more percentiles per location and per zone; the result is stored in a table. Optionally for each percentile a raster image is created.</w:t>
+      </w:r>
+    </w:p>
+    <w:p>
+      <w:pPr>
         <w:pStyle w:val="Heading2"/>
       </w:pPr>
       <w:r>
@@ -185,7 +229,7 @@
       <w:r>
         <w:t xml:space="preserve"> folder (see also </w:t>
       </w:r>
-      <w:hyperlink r:id="rId5" w:history="1">
+      <w:hyperlink r:id="rId6" w:history="1">
         <w:r>
           <w:rPr>
             <w:rStyle w:val="Hyperlink"/>
@@ -204,7 +248,19 @@
           <w:rPr>
             <w:rStyle w:val="Hyperlink"/>
           </w:rPr>
-          <w:t xml:space="preserve"> files: Installation and configuration</w:t>
+          <w:t xml:space="preserve"> files: Installation</w:t>
+        </w:r>
+        <w:r>
+          <w:rPr>
+            <w:rStyle w:val="Hyperlink"/>
+          </w:rPr>
+          <w:t xml:space="preserve"> </w:t>
+        </w:r>
+        <w:r>
+          <w:rPr>
+            <w:rStyle w:val="Hyperlink"/>
+          </w:rPr>
+          <w:t>and configuration</w:t>
         </w:r>
       </w:hyperlink>
       <w:r>
@@ -548,7 +604,7 @@
                     <pic:cNvPicPr/>
                   </pic:nvPicPr>
                   <pic:blipFill>
-                    <a:blip r:embed="rId6"/>
+                    <a:blip r:embed="rId7"/>
                     <a:stretch>
                       <a:fillRect/>
                     </a:stretch>
@@ -601,11 +657,26 @@
     </w:p>
     <w:p>
       <w:pPr>
-        <w:pStyle w:val="Heading3"/>
+        <w:rPr>
+          <w:caps/>
+          <w:color w:val="243F60" w:themeColor="accent1" w:themeShade="7F"/>
+          <w:spacing w:val="15"/>
+          <w:sz w:val="22"/>
+          <w:szCs w:val="22"/>
+        </w:rPr>
       </w:pPr>
       <w:bookmarkStart w:id="0" w:name="_Stacking"/>
       <w:bookmarkEnd w:id="0"/>
       <w:r>
+        <w:br w:type="page"/>
+      </w:r>
+    </w:p>
+    <w:p>
+      <w:pPr>
+        <w:pStyle w:val="Heading3"/>
+      </w:pPr>
+      <w:r>
+        <w:lastRenderedPageBreak/>
         <w:t>Stacking</w:t>
       </w:r>
     </w:p>
@@ -679,7 +750,7 @@
                     <pic:cNvPicPr/>
                   </pic:nvPicPr>
                   <pic:blipFill>
-                    <a:blip r:embed="rId7"/>
+                    <a:blip r:embed="rId8"/>
                     <a:stretch>
                       <a:fillRect/>
                     </a:stretch>
@@ -895,11 +966,7 @@
         <w:t>.</w:t>
       </w:r>
       <w:r>
-        <w:t xml:space="preserve"> This is a simple command to extract all layers into separate files. Each file will be assigned the output base name with a number appended as </w:t>
-      </w:r>
-      <w:r>
-        <w:lastRenderedPageBreak/>
-        <w:t>the filename; the number increases for each file. No check is made on duplicate layer names. The layer name is copied to the output file as layer name. The output files are ENVI image files. Also the software creates a text file containing the names of the extracted layers. This can then for example be used as input for the above mentioned stacking command as the list file. This text file gets the base name of the output file.</w:t>
+        <w:t xml:space="preserve"> This is a simple command to extract all layers into separate files. Each file will be assigned the output base name with a number appended as the filename; the number increases for each file. No check is made on duplicate layer names. The layer name is copied to the output file as layer name. The output files are ENVI image files. Also the software creates a text file containing the names of the extracted layers. This can then for example be used as input for the above mentioned stacking command as the list file. This text file gets the base name of the output file.</w:t>
       </w:r>
     </w:p>
     <w:p>
@@ -926,7 +993,7 @@
                     <pic:cNvPicPr/>
                   </pic:nvPicPr>
                   <pic:blipFill>
-                    <a:blip r:embed="rId8"/>
+                    <a:blip r:embed="rId9"/>
                     <a:stretch>
                       <a:fillRect/>
                     </a:stretch>
@@ -979,11 +1046,26 @@
     </w:p>
     <w:p>
       <w:pPr>
-        <w:pStyle w:val="Heading3"/>
+        <w:rPr>
+          <w:caps/>
+          <w:color w:val="243F60" w:themeColor="accent1" w:themeShade="7F"/>
+          <w:spacing w:val="15"/>
+          <w:sz w:val="22"/>
+          <w:szCs w:val="22"/>
+        </w:rPr>
       </w:pPr>
       <w:bookmarkStart w:id="2" w:name="Aggregate_Stack"/>
       <w:bookmarkEnd w:id="2"/>
       <w:r>
+        <w:br w:type="page"/>
+      </w:r>
+    </w:p>
+    <w:p>
+      <w:pPr>
+        <w:pStyle w:val="Heading3"/>
+      </w:pPr>
+      <w:r>
+        <w:lastRenderedPageBreak/>
         <w:t>Aggregate stack</w:t>
       </w:r>
     </w:p>
@@ -1112,6 +1194,53 @@
       </w:r>
     </w:p>
     <w:p>
+      <w:r>
+        <w:t>The aggregation can be calculated by excluding outliers. The threshold for the outliers is set symmetrically at the lower and upper ends of the data values. So a percentile of 3 percent will only take into account the values ranging between the 3</w:t>
+      </w:r>
+      <w:r>
+        <w:rPr>
+          <w:vertAlign w:val="superscript"/>
+        </w:rPr>
+        <w:t>rd</w:t>
+      </w:r>
+      <w:r>
+        <w:t xml:space="preserve"> an 97</w:t>
+      </w:r>
+      <w:r>
+        <w:rPr>
+          <w:vertAlign w:val="superscript"/>
+        </w:rPr>
+        <w:t>th</w:t>
+      </w:r>
+      <w:r>
+        <w:t xml:space="preserve"> percentiles.</w:t>
+      </w:r>
+    </w:p>
+    <w:p>
+      <w:r>
+        <w:t xml:space="preserve">The position of the outliers in time and space can </w:t>
+      </w:r>
+      <w:r>
+        <w:t>also</w:t>
+      </w:r>
+      <w:r>
+        <w:t xml:space="preserve"> be </w:t>
+      </w:r>
+      <w:r>
+        <w:t>calculated. The size of the output cube is the same as the input: a value of 1 indicates an outlier. The name of the outlier data file is the name of the output aggregation appended with ‘</w:t>
+      </w:r>
+      <w:r>
+        <w:rPr>
+          <w:b/>
+          <w:i/>
+        </w:rPr>
+        <w:t>_outlier</w:t>
+      </w:r>
+      <w:r>
+        <w:t>’.</w:t>
+      </w:r>
+    </w:p>
+    <w:p>
       <w:pPr>
         <w:ind w:left="720"/>
       </w:pPr>
@@ -1120,9 +1249,9 @@
           <w:noProof/>
         </w:rPr>
         <w:drawing>
-          <wp:inline distT="0" distB="0" distL="0" distR="0" wp14:anchorId="66A49942" wp14:editId="09684FAA">
-            <wp:extent cx="3556800" cy="1785600"/>
-            <wp:effectExtent l="0" t="0" r="5715" b="5715"/>
+          <wp:inline distT="0" distB="0" distL="0" distR="0" wp14:anchorId="610C31BE" wp14:editId="767BA8F0">
+            <wp:extent cx="3816000" cy="2401200"/>
+            <wp:effectExtent l="0" t="0" r="0" b="0"/>
             <wp:docPr id="1" name="Picture 1"/>
             <wp:cNvGraphicFramePr>
               <a:graphicFrameLocks xmlns:a="http://schemas.openxmlformats.org/drawingml/2006/main" noChangeAspect="1"/>
@@ -1135,7 +1264,7 @@
                     <pic:cNvPicPr/>
                   </pic:nvPicPr>
                   <pic:blipFill>
-                    <a:blip r:embed="rId9"/>
+                    <a:blip r:embed="rId10"/>
                     <a:stretch>
                       <a:fillRect/>
                     </a:stretch>
@@ -1143,7 +1272,7 @@
                   <pic:spPr>
                     <a:xfrm>
                       <a:off x="0" y="0"/>
-                      <a:ext cx="3556800" cy="1785600"/>
+                      <a:ext cx="3816000" cy="2401200"/>
                     </a:xfrm>
                     <a:prstGeom prst="rect">
                       <a:avLst/>
@@ -1226,10 +1355,7 @@
               <w:spacing w:before="0" w:after="0" w:line="240" w:lineRule="auto"/>
             </w:pPr>
             <w:r>
-              <w:t>Select a</w:t>
-            </w:r>
-            <w:r>
-              <w:t xml:space="preserve">n aggregation method; currently supported: </w:t>
+              <w:t xml:space="preserve">Select an aggregation method; currently supported: </w:t>
             </w:r>
             <w:r>
               <w:rPr>
@@ -1305,7 +1431,7 @@
               <w:spacing w:before="0" w:after="0" w:line="240" w:lineRule="auto"/>
             </w:pPr>
             <w:r>
-              <w:t>Stack period</w:t>
+              <w:t>Exclude outliers</w:t>
             </w:r>
           </w:p>
         </w:tc>
@@ -1319,7 +1445,7 @@
               <w:spacing w:before="0" w:after="0" w:line="240" w:lineRule="auto"/>
             </w:pPr>
             <w:r>
-              <w:t>Select the input period of the input stack. The input period is the time between two consecutive bands</w:t>
+              <w:t>Select this option if outliers should not be part of the calculation.</w:t>
             </w:r>
           </w:p>
         </w:tc>
@@ -1335,7 +1461,7 @@
               <w:spacing w:before="0" w:after="0" w:line="240" w:lineRule="auto"/>
             </w:pPr>
             <w:r>
-              <w:t>Exclude outliers</w:t>
+              <w:t>Outlier percentile</w:t>
             </w:r>
           </w:p>
         </w:tc>
@@ -1349,7 +1475,10 @@
               <w:spacing w:before="0" w:after="0" w:line="240" w:lineRule="auto"/>
             </w:pPr>
             <w:r>
-              <w:t>Select this option if outliers should not be part of the calculation.</w:t>
+              <w:t>Define the threshold for the outliers values. The threshold is defined in terms of percentiles</w:t>
+            </w:r>
+            <w:r>
+              <w:t>, it is applied both at the lower and at the upper ends of data values.</w:t>
             </w:r>
           </w:p>
         </w:tc>
@@ -1365,7 +1494,7 @@
               <w:spacing w:before="0" w:after="0" w:line="240" w:lineRule="auto"/>
             </w:pPr>
             <w:r>
-              <w:t>Outlier percentile</w:t>
+              <w:t>Report outliers</w:t>
             </w:r>
           </w:p>
         </w:tc>
@@ -1379,10 +1508,67 @@
               <w:spacing w:before="0" w:after="0" w:line="240" w:lineRule="auto"/>
             </w:pPr>
             <w:r>
-              <w:t>Define the threshold for the outliers values. The threshold is defined in terms of percentiles</w:t>
-            </w:r>
-            <w:r>
-              <w:t>, it is applied both at the lower and at the upper ends of data values.</w:t>
+              <w:t>Select this option to generate an outlier report: this is a 3D-cube the same size as the input stack. For each location and date the value is set to one if the input value is an outlier with respect to the percentile thresholds</w:t>
+            </w:r>
+          </w:p>
+        </w:tc>
+      </w:tr>
+      <w:tr>
+        <w:tc>
+          <w:tcPr>
+            <w:tcW w:w="2898" w:type="dxa"/>
+            <w:shd w:val="clear" w:color="auto" w:fill="F2F2F2"/>
+          </w:tcPr>
+          <w:p>
+            <w:pPr>
+              <w:spacing w:before="0" w:after="0" w:line="240" w:lineRule="auto"/>
+            </w:pPr>
+            <w:r>
+              <w:t>Start date</w:t>
+            </w:r>
+          </w:p>
+        </w:tc>
+        <w:tc>
+          <w:tcPr>
+            <w:tcW w:w="6678" w:type="dxa"/>
+            <w:shd w:val="clear" w:color="auto" w:fill="F2F2F2"/>
+          </w:tcPr>
+          <w:p>
+            <w:pPr>
+              <w:spacing w:before="0" w:after="0" w:line="240" w:lineRule="auto"/>
+            </w:pPr>
+            <w:r>
+              <w:t>The date when the first band in the input stack was taken</w:t>
+            </w:r>
+          </w:p>
+        </w:tc>
+      </w:tr>
+      <w:tr>
+        <w:tc>
+          <w:tcPr>
+            <w:tcW w:w="2898" w:type="dxa"/>
+            <w:shd w:val="clear" w:color="auto" w:fill="F2F2F2"/>
+          </w:tcPr>
+          <w:p>
+            <w:pPr>
+              <w:spacing w:before="0" w:after="0" w:line="240" w:lineRule="auto"/>
+            </w:pPr>
+            <w:r>
+              <w:t>End date</w:t>
+            </w:r>
+          </w:p>
+        </w:tc>
+        <w:tc>
+          <w:tcPr>
+            <w:tcW w:w="6678" w:type="dxa"/>
+            <w:shd w:val="clear" w:color="auto" w:fill="F2F2F2"/>
+          </w:tcPr>
+          <w:p>
+            <w:pPr>
+              <w:spacing w:before="0" w:after="0" w:line="240" w:lineRule="auto"/>
+            </w:pPr>
+            <w:r>
+              <w:t>The date when the last band in the input stack was taken</w:t>
             </w:r>
           </w:p>
         </w:tc>
@@ -1441,8 +1627,6 @@
             <w:r>
               <w:t xml:space="preserve"> is selected.</w:t>
             </w:r>
-            <w:bookmarkStart w:id="3" w:name="_GoBack"/>
-            <w:bookmarkEnd w:id="3"/>
           </w:p>
         </w:tc>
       </w:tr>
@@ -1452,8 +1636,8 @@
       <w:pPr>
         <w:pStyle w:val="Heading3"/>
       </w:pPr>
-      <w:bookmarkStart w:id="4" w:name="Stack_Statistics"/>
-      <w:bookmarkEnd w:id="4"/>
+      <w:bookmarkStart w:id="3" w:name="Stack_Statistics"/>
+      <w:bookmarkEnd w:id="3"/>
       <w:r>
         <w:t>Stack Statistics</w:t>
       </w:r>
@@ -1594,7 +1778,7 @@
                     <pic:cNvPicPr/>
                   </pic:nvPicPr>
                   <pic:blipFill>
-                    <a:blip r:embed="rId10"/>
+                    <a:blip r:embed="rId11"/>
                     <a:stretch>
                       <a:fillRect/>
                     </a:stretch>
@@ -2055,11 +2239,26 @@
     <w:p/>
     <w:p>
       <w:pPr>
+        <w:rPr>
+          <w:caps/>
+          <w:color w:val="243F60" w:themeColor="accent1" w:themeShade="7F"/>
+          <w:spacing w:val="15"/>
+          <w:sz w:val="22"/>
+          <w:szCs w:val="22"/>
+        </w:rPr>
+      </w:pPr>
+      <w:bookmarkStart w:id="4" w:name="Bias_Removal"/>
+      <w:bookmarkEnd w:id="4"/>
+      <w:r>
+        <w:br w:type="page"/>
+      </w:r>
+    </w:p>
+    <w:p>
+      <w:pPr>
         <w:pStyle w:val="Heading3"/>
       </w:pPr>
-      <w:bookmarkStart w:id="5" w:name="Bias_Removal"/>
-      <w:bookmarkEnd w:id="5"/>
-      <w:r>
+      <w:r>
+        <w:lastRenderedPageBreak/>
         <w:t>Bias removal</w:t>
       </w:r>
     </w:p>
@@ -2138,7 +2337,6 @@
         <w:rPr>
           <w:noProof/>
         </w:rPr>
-        <w:lastRenderedPageBreak/>
         <w:drawing>
           <wp:inline distT="0" distB="0" distL="0" distR="0" wp14:anchorId="6ED39572" wp14:editId="4DF2985C">
             <wp:extent cx="3813048" cy="1271016"/>
@@ -2155,7 +2353,7 @@
                     <pic:cNvPicPr/>
                   </pic:nvPicPr>
                   <pic:blipFill>
-                    <a:blip r:embed="rId11"/>
+                    <a:blip r:embed="rId12"/>
                     <a:stretch>
                       <a:fillRect/>
                     </a:stretch>
@@ -2206,6 +2404,897 @@
         </w:drawing>
       </w:r>
     </w:p>
+    <w:p>
+      <w:r>
+        <w:t>Explanation of the fields:</w:t>
+      </w:r>
+    </w:p>
+    <w:tbl>
+      <w:tblPr>
+        <w:tblW w:w="0" w:type="auto"/>
+        <w:shd w:val="clear" w:color="auto" w:fill="F2F2F2"/>
+        <w:tblLook w:val="04A0" w:firstRow="1" w:lastRow="0" w:firstColumn="1" w:lastColumn="0" w:noHBand="0" w:noVBand="1"/>
+      </w:tblPr>
+      <w:tblGrid>
+        <w:gridCol w:w="2898"/>
+        <w:gridCol w:w="6678"/>
+      </w:tblGrid>
+      <w:tr>
+        <w:tc>
+          <w:tcPr>
+            <w:tcW w:w="2898" w:type="dxa"/>
+            <w:shd w:val="clear" w:color="auto" w:fill="F2F2F2"/>
+          </w:tcPr>
+          <w:p>
+            <w:pPr>
+              <w:spacing w:before="0" w:after="0" w:line="240" w:lineRule="auto"/>
+            </w:pPr>
+            <w:r>
+              <w:t>Reference stack</w:t>
+            </w:r>
+          </w:p>
+        </w:tc>
+        <w:tc>
+          <w:tcPr>
+            <w:tcW w:w="6678" w:type="dxa"/>
+            <w:shd w:val="clear" w:color="auto" w:fill="F2F2F2"/>
+          </w:tcPr>
+          <w:p>
+            <w:pPr>
+              <w:spacing w:before="0" w:after="0" w:line="240" w:lineRule="auto"/>
+            </w:pPr>
+            <w:r>
+              <w:t>The stack to calculation the bias from</w:t>
+            </w:r>
+          </w:p>
+        </w:tc>
+      </w:tr>
+      <w:tr>
+        <w:tc>
+          <w:tcPr>
+            <w:tcW w:w="2898" w:type="dxa"/>
+            <w:shd w:val="clear" w:color="auto" w:fill="F2F2F2"/>
+          </w:tcPr>
+          <w:p>
+            <w:pPr>
+              <w:spacing w:before="0" w:after="0" w:line="240" w:lineRule="auto"/>
+            </w:pPr>
+            <w:r>
+              <w:t>Input target stack</w:t>
+            </w:r>
+          </w:p>
+        </w:tc>
+        <w:tc>
+          <w:tcPr>
+            <w:tcW w:w="6678" w:type="dxa"/>
+            <w:shd w:val="clear" w:color="auto" w:fill="F2F2F2"/>
+          </w:tcPr>
+          <w:p>
+            <w:pPr>
+              <w:spacing w:before="0" w:after="0" w:line="240" w:lineRule="auto"/>
+            </w:pPr>
+            <w:r>
+              <w:t>The input stack to apply the bias correction to.</w:t>
+            </w:r>
+          </w:p>
+        </w:tc>
+      </w:tr>
+      <w:tr>
+        <w:tc>
+          <w:tcPr>
+            <w:tcW w:w="2898" w:type="dxa"/>
+            <w:shd w:val="clear" w:color="auto" w:fill="F2F2F2"/>
+          </w:tcPr>
+          <w:p>
+            <w:pPr>
+              <w:spacing w:before="0" w:after="0" w:line="240" w:lineRule="auto"/>
+            </w:pPr>
+            <w:r>
+              <w:t>Output statistics</w:t>
+            </w:r>
+          </w:p>
+        </w:tc>
+        <w:tc>
+          <w:tcPr>
+            <w:tcW w:w="6678" w:type="dxa"/>
+            <w:shd w:val="clear" w:color="auto" w:fill="F2F2F2"/>
+          </w:tcPr>
+          <w:p>
+            <w:pPr>
+              <w:spacing w:before="0" w:after="0" w:line="240" w:lineRule="auto"/>
+            </w:pPr>
+            <w:r>
+              <w:t>Name for the output stack</w:t>
+            </w:r>
+          </w:p>
+        </w:tc>
+      </w:tr>
+    </w:tbl>
+    <w:p>
+      <w:r>
+        <w:t>The statistics are calculated for each location (pixel).</w:t>
+      </w:r>
+    </w:p>
+    <w:p>
+      <w:pPr>
+        <w:tabs>
+          <w:tab w:val="left" w:pos="2268"/>
+        </w:tabs>
+      </w:pPr>
+      <w:r>
+        <w:t>Bias (mean of reference):</w:t>
+      </w:r>
+      <w:r>
+        <w:tab/>
+      </w:r>
+      <m:oMath>
+        <m:r>
+          <w:rPr>
+            <w:rFonts w:ascii="Cambria Math" w:hAnsi="Cambria Math"/>
+          </w:rPr>
+          <m:t>μ=</m:t>
+        </m:r>
+        <m:f>
+          <m:fPr>
+            <m:ctrlPr>
+              <w:rPr>
+                <w:rFonts w:ascii="Cambria Math" w:hAnsi="Cambria Math"/>
+                <w:i/>
+              </w:rPr>
+            </m:ctrlPr>
+          </m:fPr>
+          <m:num>
+            <m:nary>
+              <m:naryPr>
+                <m:chr m:val="∑"/>
+                <m:limLoc m:val="subSup"/>
+                <m:ctrlPr>
+                  <w:rPr>
+                    <w:rFonts w:ascii="Cambria Math" w:hAnsi="Cambria Math"/>
+                    <w:i/>
+                  </w:rPr>
+                </m:ctrlPr>
+              </m:naryPr>
+              <m:sub>
+                <m:r>
+                  <w:rPr>
+                    <w:rFonts w:ascii="Cambria Math" w:hAnsi="Cambria Math"/>
+                  </w:rPr>
+                  <m:t>i=1</m:t>
+                </m:r>
+              </m:sub>
+              <m:sup>
+                <m:r>
+                  <w:rPr>
+                    <w:rFonts w:ascii="Cambria Math" w:hAnsi="Cambria Math"/>
+                  </w:rPr>
+                  <m:t>n</m:t>
+                </m:r>
+              </m:sup>
+              <m:e>
+                <m:sSub>
+                  <m:sSubPr>
+                    <m:ctrlPr>
+                      <w:rPr>
+                        <w:rFonts w:ascii="Cambria Math" w:hAnsi="Cambria Math"/>
+                        <w:i/>
+                      </w:rPr>
+                    </m:ctrlPr>
+                  </m:sSubPr>
+                  <m:e>
+                    <m:r>
+                      <w:rPr>
+                        <w:rFonts w:ascii="Cambria Math" w:hAnsi="Cambria Math"/>
+                      </w:rPr>
+                      <m:t>x</m:t>
+                    </m:r>
+                  </m:e>
+                  <m:sub>
+                    <m:r>
+                      <w:rPr>
+                        <w:rFonts w:ascii="Cambria Math" w:hAnsi="Cambria Math"/>
+                      </w:rPr>
+                      <m:t>i</m:t>
+                    </m:r>
+                  </m:sub>
+                </m:sSub>
+              </m:e>
+            </m:nary>
+          </m:num>
+          <m:den>
+            <m:r>
+              <w:rPr>
+                <w:rFonts w:ascii="Cambria Math" w:hAnsi="Cambria Math"/>
+              </w:rPr>
+              <m:t>n</m:t>
+            </m:r>
+          </m:den>
+        </m:f>
+      </m:oMath>
+    </w:p>
+    <w:p>
+      <w:pPr>
+        <w:tabs>
+          <w:tab w:val="left" w:pos="2268"/>
+        </w:tabs>
+      </w:pPr>
+      <w:r>
+        <w:t>Output:</w:t>
+      </w:r>
+      <w:r>
+        <w:tab/>
+      </w:r>
+      <m:oMath>
+        <m:sSub>
+          <m:sSubPr>
+            <m:ctrlPr>
+              <w:rPr>
+                <w:rFonts w:ascii="Cambria Math" w:hAnsi="Cambria Math"/>
+                <w:i/>
+              </w:rPr>
+            </m:ctrlPr>
+          </m:sSubPr>
+          <m:e>
+            <m:r>
+              <w:rPr>
+                <w:rFonts w:ascii="Cambria Math" w:hAnsi="Cambria Math"/>
+              </w:rPr>
+              <m:t>value</m:t>
+            </m:r>
+          </m:e>
+          <m:sub>
+            <m:r>
+              <w:rPr>
+                <w:rFonts w:ascii="Cambria Math" w:hAnsi="Cambria Math"/>
+              </w:rPr>
+              <m:t>out</m:t>
+            </m:r>
+          </m:sub>
+        </m:sSub>
+        <m:r>
+          <w:rPr>
+            <w:rFonts w:ascii="Cambria Math" w:hAnsi="Cambria Math"/>
+          </w:rPr>
+          <m:t>=</m:t>
+        </m:r>
+        <m:sSub>
+          <m:sSubPr>
+            <m:ctrlPr>
+              <w:rPr>
+                <w:rFonts w:ascii="Cambria Math" w:hAnsi="Cambria Math"/>
+                <w:i/>
+              </w:rPr>
+            </m:ctrlPr>
+          </m:sSubPr>
+          <m:e>
+            <m:r>
+              <w:rPr>
+                <w:rFonts w:ascii="Cambria Math" w:hAnsi="Cambria Math"/>
+              </w:rPr>
+              <m:t>value</m:t>
+            </m:r>
+          </m:e>
+          <m:sub>
+            <m:r>
+              <w:rPr>
+                <w:rFonts w:ascii="Cambria Math" w:hAnsi="Cambria Math"/>
+              </w:rPr>
+              <m:t>in</m:t>
+            </m:r>
+          </m:sub>
+        </m:sSub>
+        <m:r>
+          <w:rPr>
+            <w:rFonts w:ascii="Cambria Math" w:hAnsi="Cambria Math"/>
+          </w:rPr>
+          <m:t>- μ</m:t>
+        </m:r>
+      </m:oMath>
+    </w:p>
+    <w:p>
+      <w:pPr>
+        <w:rPr>
+          <w:caps/>
+          <w:color w:val="243F60" w:themeColor="accent1" w:themeShade="7F"/>
+          <w:spacing w:val="15"/>
+          <w:sz w:val="22"/>
+          <w:szCs w:val="22"/>
+        </w:rPr>
+      </w:pPr>
+      <w:bookmarkStart w:id="5" w:name="Zonal_Percentiles"/>
+      <w:r>
+        <w:br w:type="page"/>
+      </w:r>
+    </w:p>
+    <w:p>
+      <w:pPr>
+        <w:pStyle w:val="Heading3"/>
+      </w:pPr>
+      <w:r>
+        <w:lastRenderedPageBreak/>
+        <w:t>Zonal Percentiles</w:t>
+      </w:r>
+    </w:p>
+    <w:bookmarkEnd w:id="5"/>
+    <w:p>
+      <w:r>
+        <w:t xml:space="preserve">Menu option is </w:t>
+      </w:r>
+      <w:r>
+        <w:rPr>
+          <w:rStyle w:val="SubtleEmphasis"/>
+        </w:rPr>
+        <w:t xml:space="preserve">‘NRS | Stack | </w:t>
+      </w:r>
+      <w:r>
+        <w:rPr>
+          <w:rStyle w:val="SubtleEmphasis"/>
+        </w:rPr>
+        <w:t>Zonal percentiles</w:t>
+      </w:r>
+      <w:r>
+        <w:rPr>
+          <w:rStyle w:val="SubtleEmphasis"/>
+        </w:rPr>
+        <w:t>’</w:t>
+      </w:r>
+      <w:r>
+        <w:t xml:space="preserve">, the command line is </w:t>
+      </w:r>
+      <w:r>
+        <w:rPr>
+          <w:rStyle w:val="SubtleEmphasis"/>
+        </w:rPr>
+        <w:t>‘</w:t>
+      </w:r>
+      <w:proofErr w:type="spellStart"/>
+      <w:r>
+        <w:rPr>
+          <w:rStyle w:val="SubtleEmphasis"/>
+        </w:rPr>
+        <w:t>nrs_zonal_percentiles_gui</w:t>
+      </w:r>
+      <w:proofErr w:type="spellEnd"/>
+      <w:r>
+        <w:rPr>
+          <w:rStyle w:val="SubtleEmphasis"/>
+        </w:rPr>
+        <w:t>’</w:t>
+      </w:r>
+      <w:r>
+        <w:t>. This command will</w:t>
+      </w:r>
+      <w:r>
+        <w:t xml:space="preserve"> calculate one or more percentiles per zone for each location</w:t>
+      </w:r>
+      <w:r>
+        <w:t>.</w:t>
+      </w:r>
+    </w:p>
+    <w:p>
+      <w:pPr>
+        <w:ind w:firstLine="720"/>
+      </w:pPr>
+      <w:r>
+        <w:rPr>
+          <w:noProof/>
+        </w:rPr>
+        <w:drawing>
+          <wp:inline distT="0" distB="0" distL="0" distR="0" wp14:anchorId="4A355A3A" wp14:editId="14E0A4DA">
+            <wp:extent cx="3816000" cy="2343600"/>
+            <wp:effectExtent l="0" t="0" r="0" b="0"/>
+            <wp:docPr id="4" name="Picture 4"/>
+            <wp:cNvGraphicFramePr>
+              <a:graphicFrameLocks xmlns:a="http://schemas.openxmlformats.org/drawingml/2006/main" noChangeAspect="1"/>
+            </wp:cNvGraphicFramePr>
+            <a:graphic xmlns:a="http://schemas.openxmlformats.org/drawingml/2006/main">
+              <a:graphicData uri="http://schemas.openxmlformats.org/drawingml/2006/picture">
+                <pic:pic xmlns:pic="http://schemas.openxmlformats.org/drawingml/2006/picture">
+                  <pic:nvPicPr>
+                    <pic:cNvPr id="1" name=""/>
+                    <pic:cNvPicPr/>
+                  </pic:nvPicPr>
+                  <pic:blipFill>
+                    <a:blip r:embed="rId13"/>
+                    <a:stretch>
+                      <a:fillRect/>
+                    </a:stretch>
+                  </pic:blipFill>
+                  <pic:spPr>
+                    <a:xfrm>
+                      <a:off x="0" y="0"/>
+                      <a:ext cx="3816000" cy="2343600"/>
+                    </a:xfrm>
+                    <a:prstGeom prst="rect">
+                      <a:avLst/>
+                    </a:prstGeom>
+                  </pic:spPr>
+                </pic:pic>
+              </a:graphicData>
+            </a:graphic>
+          </wp:inline>
+        </w:drawing>
+      </w:r>
+    </w:p>
+    <w:p>
+      <w:r>
+        <w:t>Explanation of the fields:</w:t>
+      </w:r>
+    </w:p>
+    <w:tbl>
+      <w:tblPr>
+        <w:tblW w:w="0" w:type="auto"/>
+        <w:shd w:val="clear" w:color="auto" w:fill="F2F2F2"/>
+        <w:tblLook w:val="04A0" w:firstRow="1" w:lastRow="0" w:firstColumn="1" w:lastColumn="0" w:noHBand="0" w:noVBand="1"/>
+      </w:tblPr>
+      <w:tblGrid>
+        <w:gridCol w:w="2898"/>
+        <w:gridCol w:w="6678"/>
+      </w:tblGrid>
+      <w:tr>
+        <w:tc>
+          <w:tcPr>
+            <w:tcW w:w="2898" w:type="dxa"/>
+            <w:shd w:val="clear" w:color="auto" w:fill="F2F2F2"/>
+          </w:tcPr>
+          <w:p>
+            <w:pPr>
+              <w:spacing w:before="0" w:after="0" w:line="240" w:lineRule="auto"/>
+            </w:pPr>
+            <w:r>
+              <w:t xml:space="preserve">Input </w:t>
+            </w:r>
+            <w:r>
+              <w:t>stack</w:t>
+            </w:r>
+          </w:p>
+        </w:tc>
+        <w:tc>
+          <w:tcPr>
+            <w:tcW w:w="6678" w:type="dxa"/>
+            <w:shd w:val="clear" w:color="auto" w:fill="F2F2F2"/>
+          </w:tcPr>
+          <w:p>
+            <w:pPr>
+              <w:spacing w:before="0" w:after="0" w:line="240" w:lineRule="auto"/>
+            </w:pPr>
+            <w:r>
+              <w:t xml:space="preserve">The </w:t>
+            </w:r>
+            <w:r>
+              <w:t>input stack (usually a time series)</w:t>
+            </w:r>
+          </w:p>
+        </w:tc>
+      </w:tr>
+      <w:tr>
+        <w:tc>
+          <w:tcPr>
+            <w:tcW w:w="2898" w:type="dxa"/>
+            <w:shd w:val="clear" w:color="auto" w:fill="F2F2F2"/>
+          </w:tcPr>
+          <w:p>
+            <w:pPr>
+              <w:spacing w:before="0" w:after="0" w:line="240" w:lineRule="auto"/>
+            </w:pPr>
+            <w:r>
+              <w:t>Classified image</w:t>
+            </w:r>
+          </w:p>
+        </w:tc>
+        <w:tc>
+          <w:tcPr>
+            <w:tcW w:w="6678" w:type="dxa"/>
+            <w:shd w:val="clear" w:color="auto" w:fill="F2F2F2"/>
+          </w:tcPr>
+          <w:p>
+            <w:pPr>
+              <w:spacing w:before="0" w:after="0" w:line="240" w:lineRule="auto"/>
+            </w:pPr>
+            <w:r>
+              <w:t>The raster image containing the different zones. This is usually a classified image</w:t>
+            </w:r>
+          </w:p>
+        </w:tc>
+      </w:tr>
+      <w:tr>
+        <w:tc>
+          <w:tcPr>
+            <w:tcW w:w="2898" w:type="dxa"/>
+            <w:shd w:val="clear" w:color="auto" w:fill="F2F2F2"/>
+          </w:tcPr>
+          <w:p>
+            <w:pPr>
+              <w:spacing w:before="0" w:after="0" w:line="240" w:lineRule="auto"/>
+            </w:pPr>
+            <w:r>
+              <w:t>Percentiles</w:t>
+            </w:r>
+          </w:p>
+        </w:tc>
+        <w:tc>
+          <w:tcPr>
+            <w:tcW w:w="6678" w:type="dxa"/>
+            <w:shd w:val="clear" w:color="auto" w:fill="F2F2F2"/>
+          </w:tcPr>
+          <w:p>
+            <w:pPr>
+              <w:spacing w:before="0" w:after="0" w:line="240" w:lineRule="auto"/>
+            </w:pPr>
+            <w:r>
+              <w:t>A comma separated list with one or more percentiles. The values should be specified as values between 0 and 100.</w:t>
+            </w:r>
+          </w:p>
+        </w:tc>
+      </w:tr>
+      <w:tr>
+        <w:tc>
+          <w:tcPr>
+            <w:tcW w:w="2898" w:type="dxa"/>
+            <w:shd w:val="clear" w:color="auto" w:fill="F2F2F2"/>
+          </w:tcPr>
+          <w:p>
+            <w:pPr>
+              <w:spacing w:before="0" w:after="0" w:line="240" w:lineRule="auto"/>
+            </w:pPr>
+            <w:r>
+              <w:t>Ignore value</w:t>
+            </w:r>
+          </w:p>
+        </w:tc>
+        <w:tc>
+          <w:tcPr>
+            <w:tcW w:w="6678" w:type="dxa"/>
+            <w:shd w:val="clear" w:color="auto" w:fill="F2F2F2"/>
+          </w:tcPr>
+          <w:p>
+            <w:pPr>
+              <w:spacing w:before="0" w:after="0" w:line="240" w:lineRule="auto"/>
+            </w:pPr>
+            <w:r>
+              <w:t>The value in the input to ignore (optional)</w:t>
+            </w:r>
+          </w:p>
+        </w:tc>
+      </w:tr>
+      <w:tr>
+        <w:tc>
+          <w:tcPr>
+            <w:tcW w:w="2898" w:type="dxa"/>
+            <w:shd w:val="clear" w:color="auto" w:fill="F2F2F2"/>
+          </w:tcPr>
+          <w:p>
+            <w:pPr>
+              <w:spacing w:before="0" w:after="0" w:line="240" w:lineRule="auto"/>
+            </w:pPr>
+            <w:r>
+              <w:t>Use yearly grouping</w:t>
+            </w:r>
+          </w:p>
+        </w:tc>
+        <w:tc>
+          <w:tcPr>
+            <w:tcW w:w="6678" w:type="dxa"/>
+            <w:shd w:val="clear" w:color="auto" w:fill="F2F2F2"/>
+          </w:tcPr>
+          <w:p>
+            <w:pPr>
+              <w:spacing w:before="0" w:after="0" w:line="240" w:lineRule="auto"/>
+            </w:pPr>
+            <w:r>
+              <w:t>Check this to allow the percentiles to be calculated per year (in case of multi-year stacks)</w:t>
+            </w:r>
+          </w:p>
+        </w:tc>
+      </w:tr>
+      <w:tr>
+        <w:tc>
+          <w:tcPr>
+            <w:tcW w:w="2898" w:type="dxa"/>
+            <w:shd w:val="clear" w:color="auto" w:fill="F2F2F2"/>
+          </w:tcPr>
+          <w:p>
+            <w:pPr>
+              <w:spacing w:before="0" w:after="0" w:line="240" w:lineRule="auto"/>
+            </w:pPr>
+            <w:r>
+              <w:t>Images per year</w:t>
+            </w:r>
+          </w:p>
+        </w:tc>
+        <w:tc>
+          <w:tcPr>
+            <w:tcW w:w="6678" w:type="dxa"/>
+            <w:shd w:val="clear" w:color="auto" w:fill="F2F2F2"/>
+          </w:tcPr>
+          <w:p>
+            <w:pPr>
+              <w:spacing w:before="0" w:after="0" w:line="240" w:lineRule="auto"/>
+            </w:pPr>
+            <w:r>
+              <w:t>If the ‘</w:t>
+            </w:r>
+            <w:r>
+              <w:rPr>
+                <w:i/>
+              </w:rPr>
+              <w:t>Use yearly grouping</w:t>
+            </w:r>
+            <w:r>
+              <w:t>’ specify the number of images per year</w:t>
+            </w:r>
+          </w:p>
+        </w:tc>
+      </w:tr>
+      <w:tr>
+        <w:tc>
+          <w:tcPr>
+            <w:tcW w:w="2898" w:type="dxa"/>
+            <w:shd w:val="clear" w:color="auto" w:fill="F2F2F2"/>
+          </w:tcPr>
+          <w:p>
+            <w:pPr>
+              <w:spacing w:before="0" w:after="0" w:line="240" w:lineRule="auto"/>
+            </w:pPr>
+            <w:r>
+              <w:t>Create percentile raster(s)</w:t>
+            </w:r>
+          </w:p>
+        </w:tc>
+        <w:tc>
+          <w:tcPr>
+            <w:tcW w:w="6678" w:type="dxa"/>
+            <w:shd w:val="clear" w:color="auto" w:fill="F2F2F2"/>
+          </w:tcPr>
+          <w:p>
+            <w:pPr>
+              <w:spacing w:before="0" w:after="0" w:line="240" w:lineRule="auto"/>
+            </w:pPr>
+            <w:r>
+              <w:t>Check this to calculate raster images for each of the percentiles</w:t>
+            </w:r>
+          </w:p>
+        </w:tc>
+      </w:tr>
+      <w:tr>
+        <w:tc>
+          <w:tcPr>
+            <w:tcW w:w="2898" w:type="dxa"/>
+            <w:shd w:val="clear" w:color="auto" w:fill="F2F2F2"/>
+          </w:tcPr>
+          <w:p>
+            <w:pPr>
+              <w:spacing w:before="0" w:after="0" w:line="240" w:lineRule="auto"/>
+            </w:pPr>
+            <w:r>
+              <w:t xml:space="preserve">Output </w:t>
+            </w:r>
+            <w:r>
+              <w:t>aggregation</w:t>
+            </w:r>
+          </w:p>
+        </w:tc>
+        <w:tc>
+          <w:tcPr>
+            <w:tcW w:w="6678" w:type="dxa"/>
+            <w:shd w:val="clear" w:color="auto" w:fill="F2F2F2"/>
+          </w:tcPr>
+          <w:p>
+            <w:pPr>
+              <w:spacing w:before="0" w:after="0" w:line="240" w:lineRule="auto"/>
+            </w:pPr>
+            <w:r>
+              <w:t xml:space="preserve">Name for the output </w:t>
+            </w:r>
+            <w:r>
+              <w:t>percentile table</w:t>
+            </w:r>
+          </w:p>
+        </w:tc>
+      </w:tr>
+    </w:tbl>
+    <w:p>
+      <w:r>
+        <w:t xml:space="preserve">The output </w:t>
+      </w:r>
+      <w:r>
+        <w:t xml:space="preserve">table </w:t>
+      </w:r>
+      <w:r>
+        <w:t xml:space="preserve">is a text table (CSV formatted) with </w:t>
+      </w:r>
+      <w:r>
+        <w:t xml:space="preserve">a number of columns equal to the number of bands in the input stack plus 2. </w:t>
+      </w:r>
+    </w:p>
+    <w:p>
+      <w:r>
+        <w:t>Column one (Percentile) contains the user specified percentile(s), here 25% and 40%. Column two contains the zone (Class) from the classified image, here classes 1 to 5. Column one and column two are the primary key of the table.</w:t>
+      </w:r>
+    </w:p>
+    <w:p>
+      <w:r>
+        <w:t>The remainder of the columns match the bands in the input stack, here Band_1 to Band_7. The values indicate the percentile value in a band for each zone.</w:t>
+      </w:r>
+      <w:bookmarkStart w:id="6" w:name="_GoBack"/>
+      <w:bookmarkEnd w:id="6"/>
+    </w:p>
+    <w:p>
+      <w:r>
+        <w:t>A small sample:</w:t>
+      </w:r>
+    </w:p>
+    <w:p>
+      <w:pPr>
+        <w:pStyle w:val="NoSpacing"/>
+        <w:rPr>
+          <w:rFonts w:ascii="Courier New" w:hAnsi="Courier New" w:cs="Courier New"/>
+        </w:rPr>
+      </w:pPr>
+      <w:r>
+        <w:rPr>
+          <w:rFonts w:ascii="Courier New" w:hAnsi="Courier New" w:cs="Courier New"/>
+        </w:rPr>
+        <w:t>Percentile,Class,Band_1,Band_2,Band_3,Band_4,Band_5,Band_6,Band_7</w:t>
+      </w:r>
+    </w:p>
+    <w:p>
+      <w:pPr>
+        <w:pStyle w:val="NoSpacing"/>
+        <w:rPr>
+          <w:rFonts w:ascii="Courier New" w:hAnsi="Courier New" w:cs="Courier New"/>
+        </w:rPr>
+      </w:pPr>
+      <w:r>
+        <w:rPr>
+          <w:rFonts w:ascii="Courier New" w:hAnsi="Courier New" w:cs="Courier New"/>
+        </w:rPr>
+        <w:t>25,1,96,97,98,98,100,101,103</w:t>
+      </w:r>
+    </w:p>
+    <w:p>
+      <w:pPr>
+        <w:pStyle w:val="NoSpacing"/>
+        <w:rPr>
+          <w:rFonts w:ascii="Courier New" w:hAnsi="Courier New" w:cs="Courier New"/>
+        </w:rPr>
+      </w:pPr>
+      <w:r>
+        <w:rPr>
+          <w:rFonts w:ascii="Courier New" w:hAnsi="Courier New" w:cs="Courier New"/>
+        </w:rPr>
+        <w:t>25,2,90,88,86,81,77,76,78</w:t>
+      </w:r>
+    </w:p>
+    <w:p>
+      <w:pPr>
+        <w:pStyle w:val="NoSpacing"/>
+        <w:rPr>
+          <w:rFonts w:ascii="Courier New" w:hAnsi="Courier New" w:cs="Courier New"/>
+        </w:rPr>
+      </w:pPr>
+      <w:r>
+        <w:rPr>
+          <w:rFonts w:ascii="Courier New" w:hAnsi="Courier New" w:cs="Courier New"/>
+        </w:rPr>
+        <w:t>25,3,88,87,87,86,86,85,86</w:t>
+      </w:r>
+    </w:p>
+    <w:p>
+      <w:pPr>
+        <w:pStyle w:val="NoSpacing"/>
+        <w:rPr>
+          <w:rFonts w:ascii="Courier New" w:hAnsi="Courier New" w:cs="Courier New"/>
+        </w:rPr>
+      </w:pPr>
+      <w:r>
+        <w:rPr>
+          <w:rFonts w:ascii="Courier New" w:hAnsi="Courier New" w:cs="Courier New"/>
+        </w:rPr>
+        <w:t>25,4,98,99,99,98,99,98,98</w:t>
+      </w:r>
+    </w:p>
+    <w:p>
+      <w:pPr>
+        <w:pStyle w:val="NoSpacing"/>
+        <w:rPr>
+          <w:rFonts w:ascii="Courier New" w:hAnsi="Courier New" w:cs="Courier New"/>
+        </w:rPr>
+      </w:pPr>
+      <w:r>
+        <w:rPr>
+          <w:rFonts w:ascii="Courier New" w:hAnsi="Courier New" w:cs="Courier New"/>
+        </w:rPr>
+        <w:lastRenderedPageBreak/>
+        <w:t>25,5,109,110,113,115,118,120,122</w:t>
+      </w:r>
+    </w:p>
+    <w:p>
+      <w:pPr>
+        <w:pStyle w:val="NoSpacing"/>
+        <w:rPr>
+          <w:rFonts w:ascii="Courier New" w:hAnsi="Courier New" w:cs="Courier New"/>
+        </w:rPr>
+      </w:pPr>
+      <w:r>
+        <w:rPr>
+          <w:rFonts w:ascii="Courier New" w:hAnsi="Courier New" w:cs="Courier New"/>
+        </w:rPr>
+        <w:t>40,1,99,100,101,102,104,106,108</w:t>
+      </w:r>
+    </w:p>
+    <w:p>
+      <w:pPr>
+        <w:pStyle w:val="NoSpacing"/>
+        <w:rPr>
+          <w:rFonts w:ascii="Courier New" w:hAnsi="Courier New" w:cs="Courier New"/>
+        </w:rPr>
+      </w:pPr>
+      <w:r>
+        <w:rPr>
+          <w:rFonts w:ascii="Courier New" w:hAnsi="Courier New" w:cs="Courier New"/>
+        </w:rPr>
+        <w:t>40,2,96,94,92,86,82,81,83</w:t>
+      </w:r>
+    </w:p>
+    <w:p>
+      <w:pPr>
+        <w:pStyle w:val="NoSpacing"/>
+        <w:rPr>
+          <w:rFonts w:ascii="Courier New" w:hAnsi="Courier New" w:cs="Courier New"/>
+        </w:rPr>
+      </w:pPr>
+      <w:r>
+        <w:rPr>
+          <w:rFonts w:ascii="Courier New" w:hAnsi="Courier New" w:cs="Courier New"/>
+        </w:rPr>
+        <w:t>40,3,92,91,91,91,90,89,90</w:t>
+      </w:r>
+    </w:p>
+    <w:p>
+      <w:pPr>
+        <w:pStyle w:val="NoSpacing"/>
+        <w:rPr>
+          <w:rFonts w:ascii="Courier New" w:hAnsi="Courier New" w:cs="Courier New"/>
+        </w:rPr>
+      </w:pPr>
+      <w:r>
+        <w:rPr>
+          <w:rFonts w:ascii="Courier New" w:hAnsi="Courier New" w:cs="Courier New"/>
+        </w:rPr>
+        <w:t>40,4,102,103,103,103,103,103,103</w:t>
+      </w:r>
+    </w:p>
+    <w:p>
+      <w:pPr>
+        <w:pStyle w:val="NoSpacing"/>
+        <w:rPr>
+          <w:rFonts w:ascii="Courier New" w:hAnsi="Courier New" w:cs="Courier New"/>
+        </w:rPr>
+      </w:pPr>
+      <w:r>
+        <w:rPr>
+          <w:rFonts w:ascii="Courier New" w:hAnsi="Courier New" w:cs="Courier New"/>
+        </w:rPr>
+        <w:t>40,5,113,115,118,121,124,127,129</w:t>
+      </w:r>
+    </w:p>
+    <w:p>
+      <w:pPr>
+        <w:pStyle w:val="NoSpacing"/>
+        <w:rPr>
+          <w:rFonts w:ascii="Courier New" w:hAnsi="Courier New" w:cs="Courier New"/>
+        </w:rPr>
+      </w:pPr>
+      <w:r>
+        <w:rPr>
+          <w:rFonts w:ascii="Courier New" w:hAnsi="Courier New" w:cs="Courier New"/>
+        </w:rPr>
+        <w:t xml:space="preserve">    …</w:t>
+      </w:r>
+    </w:p>
+    <w:p/>
+    <w:p/>
     <w:sectPr>
       <w:pgSz w:w="12240" w:h="15840"/>
       <w:pgMar w:top="1440" w:right="1440" w:bottom="1440" w:left="1440" w:header="720" w:footer="720" w:gutter="0"/>
@@ -2771,7 +3860,6 @@
     <w:next w:val="Normal"/>
     <w:link w:val="Heading2Char"/>
     <w:uiPriority w:val="9"/>
-    <w:semiHidden/>
     <w:unhideWhenUsed/>
     <w:qFormat/>
     <w:rsid w:val="00245604"/>
@@ -3006,7 +4094,6 @@
     <w:basedOn w:val="DefaultParagraphFont"/>
     <w:link w:val="Heading2"/>
     <w:uiPriority w:val="9"/>
-    <w:semiHidden/>
     <w:rsid w:val="00245604"/>
     <w:rPr>
       <w:caps/>
@@ -3736,4 +4823,16 @@
   <a:objectDefaults/>
   <a:extraClrSchemeLst/>
 </a:theme>
+</file>
+
+<file path=customXml/item1.xml><?xml version="1.0" encoding="utf-8"?>
+<b:Sources xmlns:b="http://schemas.openxmlformats.org/officeDocument/2006/bibliography" xmlns="http://schemas.openxmlformats.org/officeDocument/2006/bibliography" SelectedStyle="\APASixthEditionOfficeOnline.xsl" StyleName="APA" Version="6"/>
+</file>
+
+<file path=customXml/itemProps1.xml><?xml version="1.0" encoding="utf-8"?>
+<ds:datastoreItem xmlns:ds="http://schemas.openxmlformats.org/officeDocument/2006/customXml" ds:itemID="{EE2F2023-7132-46B3-929E-5A1265A8BC46}">
+  <ds:schemaRefs>
+    <ds:schemaRef ds:uri="http://schemas.openxmlformats.org/officeDocument/2006/bibliography"/>
+  </ds:schemaRefs>
+</ds:datastoreItem>
 </file>
</xml_diff>

<commit_message>
Added zonal ranking application
</commit_message>
<xml_diff>
--- a/Documentation/Stack Tools.docx
+++ b/Documentation/Stack Tools.docx
@@ -6,6 +6,8 @@
       <w:pPr>
         <w:pStyle w:val="Heading1"/>
       </w:pPr>
+      <w:bookmarkStart w:id="0" w:name="_GoBack"/>
+      <w:bookmarkEnd w:id="0"/>
       <w:r>
         <w:t>Stack Tools</w:t>
       </w:r>
@@ -36,7 +38,19 @@
           <w:rPr>
             <w:rStyle w:val="Hyperlink"/>
           </w:rPr>
-          <w:t>Simple s</w:t>
+          <w:t>Simple</w:t>
+        </w:r>
+        <w:r>
+          <w:rPr>
+            <w:rStyle w:val="Hyperlink"/>
+          </w:rPr>
+          <w:t xml:space="preserve"> </w:t>
+        </w:r>
+        <w:r>
+          <w:rPr>
+            <w:rStyle w:val="Hyperlink"/>
+          </w:rPr>
+          <w:t>s</w:t>
         </w:r>
         <w:r>
           <w:rPr>
@@ -74,7 +88,25 @@
           <w:rPr>
             <w:rStyle w:val="Hyperlink"/>
           </w:rPr>
-          <w:t>Unstacking</w:t>
+          <w:t>Unsta</w:t>
+        </w:r>
+        <w:r>
+          <w:rPr>
+            <w:rStyle w:val="Hyperlink"/>
+          </w:rPr>
+          <w:t>c</w:t>
+        </w:r>
+        <w:r>
+          <w:rPr>
+            <w:rStyle w:val="Hyperlink"/>
+          </w:rPr>
+          <w:t>k</w:t>
+        </w:r>
+        <w:r>
+          <w:rPr>
+            <w:rStyle w:val="Hyperlink"/>
+          </w:rPr>
+          <w:t>ing</w:t>
         </w:r>
       </w:hyperlink>
       <w:r>
@@ -94,7 +126,31 @@
           <w:rPr>
             <w:rStyle w:val="Hyperlink"/>
           </w:rPr>
-          <w:t>Aggregate values</w:t>
+          <w:t>Aggre</w:t>
+        </w:r>
+        <w:r>
+          <w:rPr>
+            <w:rStyle w:val="Hyperlink"/>
+          </w:rPr>
+          <w:t>g</w:t>
+        </w:r>
+        <w:r>
+          <w:rPr>
+            <w:rStyle w:val="Hyperlink"/>
+          </w:rPr>
+          <w:t>at</w:t>
+        </w:r>
+        <w:r>
+          <w:rPr>
+            <w:rStyle w:val="Hyperlink"/>
+          </w:rPr>
+          <w:t>e</w:t>
+        </w:r>
+        <w:r>
+          <w:rPr>
+            <w:rStyle w:val="Hyperlink"/>
+          </w:rPr>
+          <w:t xml:space="preserve"> values</w:t>
         </w:r>
       </w:hyperlink>
       <w:r>
@@ -114,7 +170,19 @@
           <w:rPr>
             <w:rStyle w:val="Hyperlink"/>
           </w:rPr>
-          <w:t>Stack statistics</w:t>
+          <w:t>Sta</w:t>
+        </w:r>
+        <w:r>
+          <w:rPr>
+            <w:rStyle w:val="Hyperlink"/>
+          </w:rPr>
+          <w:t>c</w:t>
+        </w:r>
+        <w:r>
+          <w:rPr>
+            <w:rStyle w:val="Hyperlink"/>
+          </w:rPr>
+          <w:t>k statistics</w:t>
         </w:r>
       </w:hyperlink>
       <w:r>
@@ -143,19 +211,19 @@
           <w:rPr>
             <w:rStyle w:val="Hyperlink"/>
           </w:rPr>
-          <w:t>Remo</w:t>
+          <w:t>Rem</w:t>
         </w:r>
         <w:r>
           <w:rPr>
             <w:rStyle w:val="Hyperlink"/>
           </w:rPr>
-          <w:t>v</w:t>
+          <w:t>o</w:t>
         </w:r>
         <w:r>
           <w:rPr>
             <w:rStyle w:val="Hyperlink"/>
           </w:rPr>
-          <w:t>e bias</w:t>
+          <w:t>ve bias</w:t>
         </w:r>
       </w:hyperlink>
       <w:r>
@@ -181,7 +249,37 @@
           <w:rPr>
             <w:rStyle w:val="Hyperlink"/>
           </w:rPr>
-          <w:t>Zonal pe</w:t>
+          <w:t>Zo</w:t>
+        </w:r>
+        <w:r>
+          <w:rPr>
+            <w:rStyle w:val="Hyperlink"/>
+          </w:rPr>
+          <w:t>n</w:t>
+        </w:r>
+        <w:r>
+          <w:rPr>
+            <w:rStyle w:val="Hyperlink"/>
+          </w:rPr>
+          <w:t>a</w:t>
+        </w:r>
+        <w:r>
+          <w:rPr>
+            <w:rStyle w:val="Hyperlink"/>
+          </w:rPr>
+          <w:t>l</w:t>
+        </w:r>
+        <w:r>
+          <w:rPr>
+            <w:rStyle w:val="Hyperlink"/>
+          </w:rPr>
+          <w:t xml:space="preserve"> p</w:t>
+        </w:r>
+        <w:r>
+          <w:rPr>
+            <w:rStyle w:val="Hyperlink"/>
+          </w:rPr>
+          <w:t>e</w:t>
         </w:r>
         <w:r>
           <w:rPr>
@@ -197,7 +295,69 @@
         </w:r>
       </w:hyperlink>
       <w:r>
-        <w:t xml:space="preserve"> calculates one or more percentiles per location and per zone; the result is stored in a table. Optionally for each percentile a raster image is created.</w:t>
+        <w:t xml:space="preserve"> calculates one or more percentiles </w:t>
+      </w:r>
+      <w:r>
+        <w:t xml:space="preserve">spatially </w:t>
+      </w:r>
+      <w:r>
+        <w:t>per zone; the result is stored in a table. Optionally for each percentile a raster image is created.</w:t>
+      </w:r>
+    </w:p>
+    <w:p>
+      <w:pPr>
+        <w:pStyle w:val="ListParagraph"/>
+        <w:numPr>
+          <w:ilvl w:val="0"/>
+          <w:numId w:val="1"/>
+        </w:numPr>
+      </w:pPr>
+      <w:hyperlink w:anchor="_Zonal_Ranking" w:history="1">
+        <w:r>
+          <w:rPr>
+            <w:rStyle w:val="Hyperlink"/>
+          </w:rPr>
+          <w:t>Zona</w:t>
+        </w:r>
+        <w:r>
+          <w:rPr>
+            <w:rStyle w:val="Hyperlink"/>
+          </w:rPr>
+          <w:t>l</w:t>
+        </w:r>
+        <w:r>
+          <w:rPr>
+            <w:rStyle w:val="Hyperlink"/>
+          </w:rPr>
+          <w:t xml:space="preserve"> </w:t>
+        </w:r>
+        <w:r>
+          <w:rPr>
+            <w:rStyle w:val="Hyperlink"/>
+          </w:rPr>
+          <w:t>r</w:t>
+        </w:r>
+        <w:r>
+          <w:rPr>
+            <w:rStyle w:val="Hyperlink"/>
+          </w:rPr>
+          <w:t>an</w:t>
+        </w:r>
+        <w:r>
+          <w:rPr>
+            <w:rStyle w:val="Hyperlink"/>
+          </w:rPr>
+          <w:t>k</w:t>
+        </w:r>
+        <w:r>
+          <w:rPr>
+            <w:rStyle w:val="Hyperlink"/>
+          </w:rPr>
+          <w:t>ing</w:t>
+        </w:r>
+      </w:hyperlink>
+      <w:r>
+        <w:t xml:space="preserve"> calculates the spatial percentile (rank) of each location per zone; the result is an image with the same dimensions as the input. The rank values range from 0-100%.</w:t>
       </w:r>
     </w:p>
     <w:p>
@@ -248,19 +408,7 @@
           <w:rPr>
             <w:rStyle w:val="Hyperlink"/>
           </w:rPr>
-          <w:t xml:space="preserve"> files: Installation</w:t>
-        </w:r>
-        <w:r>
-          <w:rPr>
-            <w:rStyle w:val="Hyperlink"/>
-          </w:rPr>
-          <w:t xml:space="preserve"> </w:t>
-        </w:r>
-        <w:r>
-          <w:rPr>
-            <w:rStyle w:val="Hyperlink"/>
-          </w:rPr>
-          <w:t>and configuration</w:t>
+          <w:t xml:space="preserve"> files: Installation and configuration</w:t>
         </w:r>
       </w:hyperlink>
       <w:r>
@@ -656,17 +804,6 @@
       </w:r>
     </w:p>
     <w:p>
-      <w:pPr>
-        <w:rPr>
-          <w:caps/>
-          <w:color w:val="243F60" w:themeColor="accent1" w:themeShade="7F"/>
-          <w:spacing w:val="15"/>
-          <w:sz w:val="22"/>
-          <w:szCs w:val="22"/>
-        </w:rPr>
-      </w:pPr>
-      <w:bookmarkStart w:id="0" w:name="_Stacking"/>
-      <w:bookmarkEnd w:id="0"/>
       <w:r>
         <w:br w:type="page"/>
       </w:r>
@@ -675,6 +812,8 @@
       <w:pPr>
         <w:pStyle w:val="Heading3"/>
       </w:pPr>
+      <w:bookmarkStart w:id="1" w:name="_Stacking"/>
+      <w:bookmarkEnd w:id="1"/>
       <w:r>
         <w:lastRenderedPageBreak/>
         <w:t>Stacking</w:t>
@@ -899,8 +1038,8 @@
       <w:pPr>
         <w:pStyle w:val="Heading3"/>
       </w:pPr>
-      <w:bookmarkStart w:id="1" w:name="_Unstacking"/>
-      <w:bookmarkEnd w:id="1"/>
+      <w:bookmarkStart w:id="2" w:name="_Unstacking"/>
+      <w:bookmarkEnd w:id="2"/>
       <w:r>
         <w:t>Unstacking</w:t>
       </w:r>
@@ -1045,17 +1184,6 @@
       </w:r>
     </w:p>
     <w:p>
-      <w:pPr>
-        <w:rPr>
-          <w:caps/>
-          <w:color w:val="243F60" w:themeColor="accent1" w:themeShade="7F"/>
-          <w:spacing w:val="15"/>
-          <w:sz w:val="22"/>
-          <w:szCs w:val="22"/>
-        </w:rPr>
-      </w:pPr>
-      <w:bookmarkStart w:id="2" w:name="Aggregate_Stack"/>
-      <w:bookmarkEnd w:id="2"/>
       <w:r>
         <w:br w:type="page"/>
       </w:r>
@@ -1064,6 +1192,8 @@
       <w:pPr>
         <w:pStyle w:val="Heading3"/>
       </w:pPr>
+      <w:bookmarkStart w:id="3" w:name="Aggregate_Stack"/>
+      <w:bookmarkEnd w:id="3"/>
       <w:r>
         <w:lastRenderedPageBreak/>
         <w:t>Aggregate stack</w:t>
@@ -1636,8 +1766,8 @@
       <w:pPr>
         <w:pStyle w:val="Heading3"/>
       </w:pPr>
-      <w:bookmarkStart w:id="3" w:name="Stack_Statistics"/>
-      <w:bookmarkEnd w:id="3"/>
+      <w:bookmarkStart w:id="4" w:name="Stack_Statistics"/>
+      <w:bookmarkEnd w:id="4"/>
       <w:r>
         <w:t>Stack Statistics</w:t>
       </w:r>
@@ -2236,19 +2366,7 @@
         </m:f>
       </m:oMath>
     </w:p>
-    <w:p/>
-    <w:p>
-      <w:pPr>
-        <w:rPr>
-          <w:caps/>
-          <w:color w:val="243F60" w:themeColor="accent1" w:themeShade="7F"/>
-          <w:spacing w:val="15"/>
-          <w:sz w:val="22"/>
-          <w:szCs w:val="22"/>
-        </w:rPr>
-      </w:pPr>
-      <w:bookmarkStart w:id="4" w:name="Bias_Removal"/>
-      <w:bookmarkEnd w:id="4"/>
+    <w:p>
       <w:r>
         <w:br w:type="page"/>
       </w:r>
@@ -2257,6 +2375,8 @@
       <w:pPr>
         <w:pStyle w:val="Heading3"/>
       </w:pPr>
+      <w:bookmarkStart w:id="5" w:name="Bias_Removal"/>
+      <w:bookmarkEnd w:id="5"/>
       <w:r>
         <w:lastRenderedPageBreak/>
         <w:t>Bias removal</w:t>
@@ -2692,16 +2812,6 @@
       </m:oMath>
     </w:p>
     <w:p>
-      <w:pPr>
-        <w:rPr>
-          <w:caps/>
-          <w:color w:val="243F60" w:themeColor="accent1" w:themeShade="7F"/>
-          <w:spacing w:val="15"/>
-          <w:sz w:val="22"/>
-          <w:szCs w:val="22"/>
-        </w:rPr>
-      </w:pPr>
-      <w:bookmarkStart w:id="5" w:name="Zonal_Percentiles"/>
       <w:r>
         <w:br w:type="page"/>
       </w:r>
@@ -2710,12 +2820,13 @@
       <w:pPr>
         <w:pStyle w:val="Heading3"/>
       </w:pPr>
+      <w:bookmarkStart w:id="6" w:name="Zonal_Percentiles"/>
       <w:r>
         <w:lastRenderedPageBreak/>
         <w:t>Zonal Percentiles</w:t>
       </w:r>
     </w:p>
-    <w:bookmarkEnd w:id="5"/>
+    <w:bookmarkEnd w:id="6"/>
     <w:p>
       <w:r>
         <w:t xml:space="preserve">Menu option is </w:t>
@@ -3116,8 +3227,6 @@
       <w:r>
         <w:t>The remainder of the columns match the bands in the input stack, here Band_1 to Band_7. The values indicate the percentile value in a band for each zone.</w:t>
       </w:r>
-      <w:bookmarkStart w:id="6" w:name="_GoBack"/>
-      <w:bookmarkEnd w:id="6"/>
     </w:p>
     <w:p>
       <w:r>
@@ -3293,7 +3402,385 @@
         <w:t xml:space="preserve">    …</w:t>
       </w:r>
     </w:p>
-    <w:p/>
+    <w:p>
+      <w:r>
+        <w:br w:type="page"/>
+      </w:r>
+    </w:p>
+    <w:p>
+      <w:pPr>
+        <w:pStyle w:val="Heading3"/>
+      </w:pPr>
+      <w:bookmarkStart w:id="7" w:name="_Zonal_Ranking"/>
+      <w:bookmarkEnd w:id="7"/>
+      <w:r>
+        <w:lastRenderedPageBreak/>
+        <w:t xml:space="preserve">Zonal </w:t>
+      </w:r>
+      <w:r>
+        <w:t>Ranking</w:t>
+      </w:r>
+    </w:p>
+    <w:p>
+      <w:r>
+        <w:t xml:space="preserve">Menu option is </w:t>
+      </w:r>
+      <w:r>
+        <w:rPr>
+          <w:rStyle w:val="SubtleEmphasis"/>
+        </w:rPr>
+        <w:t xml:space="preserve">‘NRS | Stack | </w:t>
+      </w:r>
+      <w:r>
+        <w:rPr>
+          <w:rStyle w:val="SubtleEmphasis"/>
+        </w:rPr>
+        <w:t xml:space="preserve">Zonal </w:t>
+      </w:r>
+      <w:r>
+        <w:rPr>
+          <w:rStyle w:val="SubtleEmphasis"/>
+        </w:rPr>
+        <w:t>ranking</w:t>
+      </w:r>
+      <w:r>
+        <w:t xml:space="preserve">, the command line is </w:t>
+      </w:r>
+      <w:r>
+        <w:rPr>
+          <w:rStyle w:val="SubtleEmphasis"/>
+        </w:rPr>
+        <w:t>‘</w:t>
+      </w:r>
+      <w:proofErr w:type="spellStart"/>
+      <w:r>
+        <w:rPr>
+          <w:rStyle w:val="SubtleEmphasis"/>
+        </w:rPr>
+        <w:t>nrs_zonal_</w:t>
+      </w:r>
+      <w:r>
+        <w:rPr>
+          <w:rStyle w:val="SubtleEmphasis"/>
+        </w:rPr>
+        <w:t>ranking</w:t>
+      </w:r>
+      <w:r>
+        <w:rPr>
+          <w:rStyle w:val="SubtleEmphasis"/>
+        </w:rPr>
+        <w:t>_gui</w:t>
+      </w:r>
+      <w:proofErr w:type="spellEnd"/>
+      <w:r>
+        <w:rPr>
+          <w:rStyle w:val="SubtleEmphasis"/>
+        </w:rPr>
+        <w:t>’</w:t>
+      </w:r>
+      <w:r>
+        <w:t xml:space="preserve">. This command will calculate </w:t>
+      </w:r>
+      <w:r>
+        <w:t>the spatial percentile rank</w:t>
+      </w:r>
+      <w:r>
+        <w:t xml:space="preserve"> per </w:t>
+      </w:r>
+      <w:r>
+        <w:t xml:space="preserve">band and </w:t>
+      </w:r>
+      <w:r>
+        <w:t>zone for each location.</w:t>
+      </w:r>
+      <w:r>
+        <w:t xml:space="preserve"> This is done by processing each band in the input stack separately:</w:t>
+      </w:r>
+    </w:p>
+    <w:p>
+      <w:pPr>
+        <w:pStyle w:val="ListParagraph"/>
+        <w:numPr>
+          <w:ilvl w:val="0"/>
+          <w:numId w:val="2"/>
+        </w:numPr>
+      </w:pPr>
+      <w:r>
+        <w:t>Per zone (class) extract the values from the input band</w:t>
+      </w:r>
+    </w:p>
+    <w:p>
+      <w:pPr>
+        <w:pStyle w:val="ListParagraph"/>
+        <w:numPr>
+          <w:ilvl w:val="0"/>
+          <w:numId w:val="2"/>
+        </w:numPr>
+      </w:pPr>
+      <w:r>
+        <w:t>Sort the extracted values; this gives a table that gives the percentile for each value by reverse lookup</w:t>
+      </w:r>
+    </w:p>
+    <w:p>
+      <w:pPr>
+        <w:pStyle w:val="ListParagraph"/>
+        <w:numPr>
+          <w:ilvl w:val="0"/>
+          <w:numId w:val="2"/>
+        </w:numPr>
+      </w:pPr>
+      <w:r>
+        <w:t>For all the locations in the band and zone do the reverse lookup to determine the rank for the location.</w:t>
+      </w:r>
+    </w:p>
+    <w:p>
+      <w:pPr>
+        <w:ind w:firstLine="720"/>
+      </w:pPr>
+      <w:r>
+        <w:rPr>
+          <w:noProof/>
+        </w:rPr>
+        <w:drawing>
+          <wp:inline distT="0" distB="0" distL="0" distR="0" wp14:anchorId="2FD848D1" wp14:editId="4BF0D3CD">
+            <wp:extent cx="3358800" cy="1497600"/>
+            <wp:effectExtent l="0" t="0" r="0" b="7620"/>
+            <wp:docPr id="9" name="Picture 9"/>
+            <wp:cNvGraphicFramePr>
+              <a:graphicFrameLocks xmlns:a="http://schemas.openxmlformats.org/drawingml/2006/main" noChangeAspect="1"/>
+            </wp:cNvGraphicFramePr>
+            <a:graphic xmlns:a="http://schemas.openxmlformats.org/drawingml/2006/main">
+              <a:graphicData uri="http://schemas.openxmlformats.org/drawingml/2006/picture">
+                <pic:pic xmlns:pic="http://schemas.openxmlformats.org/drawingml/2006/picture">
+                  <pic:nvPicPr>
+                    <pic:cNvPr id="1" name=""/>
+                    <pic:cNvPicPr/>
+                  </pic:nvPicPr>
+                  <pic:blipFill>
+                    <a:blip r:embed="rId14"/>
+                    <a:stretch>
+                      <a:fillRect/>
+                    </a:stretch>
+                  </pic:blipFill>
+                  <pic:spPr>
+                    <a:xfrm>
+                      <a:off x="0" y="0"/>
+                      <a:ext cx="3358800" cy="1497600"/>
+                    </a:xfrm>
+                    <a:prstGeom prst="rect">
+                      <a:avLst/>
+                    </a:prstGeom>
+                  </pic:spPr>
+                </pic:pic>
+              </a:graphicData>
+            </a:graphic>
+          </wp:inline>
+        </w:drawing>
+      </w:r>
+    </w:p>
+    <w:p>
+      <w:r>
+        <w:t>Explanation of the fields:</w:t>
+      </w:r>
+    </w:p>
+    <w:tbl>
+      <w:tblPr>
+        <w:tblW w:w="0" w:type="auto"/>
+        <w:shd w:val="clear" w:color="auto" w:fill="F2F2F2"/>
+        <w:tblLook w:val="04A0" w:firstRow="1" w:lastRow="0" w:firstColumn="1" w:lastColumn="0" w:noHBand="0" w:noVBand="1"/>
+      </w:tblPr>
+      <w:tblGrid>
+        <w:gridCol w:w="2898"/>
+        <w:gridCol w:w="6678"/>
+      </w:tblGrid>
+      <w:tr>
+        <w:tc>
+          <w:tcPr>
+            <w:tcW w:w="2898" w:type="dxa"/>
+            <w:shd w:val="clear" w:color="auto" w:fill="F2F2F2"/>
+          </w:tcPr>
+          <w:p>
+            <w:pPr>
+              <w:spacing w:before="0" w:after="0" w:line="240" w:lineRule="auto"/>
+            </w:pPr>
+            <w:r>
+              <w:t>Input stack</w:t>
+            </w:r>
+          </w:p>
+        </w:tc>
+        <w:tc>
+          <w:tcPr>
+            <w:tcW w:w="6678" w:type="dxa"/>
+            <w:shd w:val="clear" w:color="auto" w:fill="F2F2F2"/>
+          </w:tcPr>
+          <w:p>
+            <w:pPr>
+              <w:spacing w:before="0" w:after="0" w:line="240" w:lineRule="auto"/>
+            </w:pPr>
+            <w:r>
+              <w:t>The input stack (usually a time series)</w:t>
+            </w:r>
+          </w:p>
+        </w:tc>
+      </w:tr>
+      <w:tr>
+        <w:tc>
+          <w:tcPr>
+            <w:tcW w:w="2898" w:type="dxa"/>
+            <w:shd w:val="clear" w:color="auto" w:fill="F2F2F2"/>
+          </w:tcPr>
+          <w:p>
+            <w:pPr>
+              <w:spacing w:before="0" w:after="0" w:line="240" w:lineRule="auto"/>
+            </w:pPr>
+            <w:r>
+              <w:t>Classified image</w:t>
+            </w:r>
+          </w:p>
+        </w:tc>
+        <w:tc>
+          <w:tcPr>
+            <w:tcW w:w="6678" w:type="dxa"/>
+            <w:shd w:val="clear" w:color="auto" w:fill="F2F2F2"/>
+          </w:tcPr>
+          <w:p>
+            <w:pPr>
+              <w:spacing w:before="0" w:after="0" w:line="240" w:lineRule="auto"/>
+            </w:pPr>
+            <w:r>
+              <w:t>The raster image containing the different zones. This is usually a classified image</w:t>
+            </w:r>
+          </w:p>
+        </w:tc>
+      </w:tr>
+      <w:tr>
+        <w:tc>
+          <w:tcPr>
+            <w:tcW w:w="2898" w:type="dxa"/>
+            <w:shd w:val="clear" w:color="auto" w:fill="F2F2F2"/>
+          </w:tcPr>
+          <w:p>
+            <w:pPr>
+              <w:spacing w:before="0" w:after="0" w:line="240" w:lineRule="auto"/>
+            </w:pPr>
+            <w:r>
+              <w:t>Rank step</w:t>
+            </w:r>
+          </w:p>
+        </w:tc>
+        <w:tc>
+          <w:tcPr>
+            <w:tcW w:w="6678" w:type="dxa"/>
+            <w:shd w:val="clear" w:color="auto" w:fill="F2F2F2"/>
+          </w:tcPr>
+          <w:p>
+            <w:pPr>
+              <w:spacing w:before="0" w:after="0" w:line="240" w:lineRule="auto"/>
+            </w:pPr>
+            <w:r>
+              <w:t>The minimum rank step</w:t>
+            </w:r>
+            <w:r>
+              <w:t xml:space="preserve">. The value should be specified as </w:t>
+            </w:r>
+            <w:r>
+              <w:t xml:space="preserve">a </w:t>
+            </w:r>
+            <w:r>
+              <w:t xml:space="preserve">value between </w:t>
+            </w:r>
+            <w:r>
+              <w:t>5</w:t>
+            </w:r>
+            <w:r>
+              <w:t xml:space="preserve"> and 100.</w:t>
+            </w:r>
+          </w:p>
+        </w:tc>
+      </w:tr>
+      <w:tr>
+        <w:tc>
+          <w:tcPr>
+            <w:tcW w:w="2898" w:type="dxa"/>
+            <w:shd w:val="clear" w:color="auto" w:fill="F2F2F2"/>
+          </w:tcPr>
+          <w:p>
+            <w:pPr>
+              <w:spacing w:before="0" w:after="0" w:line="240" w:lineRule="auto"/>
+            </w:pPr>
+            <w:r>
+              <w:t>Ignore value</w:t>
+            </w:r>
+          </w:p>
+        </w:tc>
+        <w:tc>
+          <w:tcPr>
+            <w:tcW w:w="6678" w:type="dxa"/>
+            <w:shd w:val="clear" w:color="auto" w:fill="F2F2F2"/>
+          </w:tcPr>
+          <w:p>
+            <w:pPr>
+              <w:spacing w:before="0" w:after="0" w:line="240" w:lineRule="auto"/>
+            </w:pPr>
+            <w:r>
+              <w:t>The value in the input to ignore (optional)</w:t>
+            </w:r>
+          </w:p>
+        </w:tc>
+      </w:tr>
+      <w:tr>
+        <w:tc>
+          <w:tcPr>
+            <w:tcW w:w="2898" w:type="dxa"/>
+            <w:shd w:val="clear" w:color="auto" w:fill="F2F2F2"/>
+          </w:tcPr>
+          <w:p>
+            <w:pPr>
+              <w:spacing w:before="0" w:after="0" w:line="240" w:lineRule="auto"/>
+            </w:pPr>
+            <w:r>
+              <w:t xml:space="preserve">Output </w:t>
+            </w:r>
+            <w:r>
+              <w:t>ranking</w:t>
+            </w:r>
+          </w:p>
+        </w:tc>
+        <w:tc>
+          <w:tcPr>
+            <w:tcW w:w="6678" w:type="dxa"/>
+            <w:shd w:val="clear" w:color="auto" w:fill="F2F2F2"/>
+          </w:tcPr>
+          <w:p>
+            <w:pPr>
+              <w:spacing w:before="0" w:after="0" w:line="240" w:lineRule="auto"/>
+            </w:pPr>
+            <w:r>
+              <w:t xml:space="preserve">Name for the output </w:t>
+            </w:r>
+            <w:r>
+              <w:t>raster stack</w:t>
+            </w:r>
+          </w:p>
+        </w:tc>
+      </w:tr>
+    </w:tbl>
+    <w:p>
+      <w:r>
+        <w:t xml:space="preserve">The </w:t>
+      </w:r>
+      <w:r>
+        <w:t>rank step determines the minimum ranking resolution of the ranking. If a zone has only a few locations and or values then the step automatically increases. For example if the zone contains location with only seven different values</w:t>
+      </w:r>
+      <w:r>
+        <w:t xml:space="preserve"> results in a ranking step of 14%.</w:t>
+      </w:r>
+    </w:p>
+    <w:p>
+      <w:r>
+        <w:t>Al a result for low number of locations in a zone the calculation is less precise.</w:t>
+      </w:r>
+    </w:p>
     <w:p/>
     <w:sectPr>
       <w:pgSz w:w="12240" w:h="15840"/>
@@ -3420,8 +3907,123 @@
       </w:rPr>
     </w:lvl>
   </w:abstractNum>
+  <w:abstractNum w:abstractNumId="1" w15:restartNumberingAfterBreak="0">
+    <w:nsid w:val="70F94983"/>
+    <w:multiLevelType w:val="hybridMultilevel"/>
+    <w:tmpl w:val="67B05828"/>
+    <w:lvl w:ilvl="0" w:tplc="16E48106">
+      <w:numFmt w:val="bullet"/>
+      <w:lvlText w:val="-"/>
+      <w:lvlJc w:val="left"/>
+      <w:pPr>
+        <w:ind w:left="720" w:hanging="360"/>
+      </w:pPr>
+      <w:rPr>
+        <w:rFonts w:ascii="Calibri" w:eastAsiaTheme="minorEastAsia" w:hAnsi="Calibri" w:cstheme="minorBidi" w:hint="default"/>
+      </w:rPr>
+    </w:lvl>
+    <w:lvl w:ilvl="1" w:tplc="04090003" w:tentative="1">
+      <w:start w:val="1"/>
+      <w:numFmt w:val="bullet"/>
+      <w:lvlText w:val="o"/>
+      <w:lvlJc w:val="left"/>
+      <w:pPr>
+        <w:ind w:left="1440" w:hanging="360"/>
+      </w:pPr>
+      <w:rPr>
+        <w:rFonts w:ascii="Courier New" w:hAnsi="Courier New" w:cs="Courier New" w:hint="default"/>
+      </w:rPr>
+    </w:lvl>
+    <w:lvl w:ilvl="2" w:tplc="04090005" w:tentative="1">
+      <w:start w:val="1"/>
+      <w:numFmt w:val="bullet"/>
+      <w:lvlText w:val=""/>
+      <w:lvlJc w:val="left"/>
+      <w:pPr>
+        <w:ind w:left="2160" w:hanging="360"/>
+      </w:pPr>
+      <w:rPr>
+        <w:rFonts w:ascii="Wingdings" w:hAnsi="Wingdings" w:hint="default"/>
+      </w:rPr>
+    </w:lvl>
+    <w:lvl w:ilvl="3" w:tplc="04090001" w:tentative="1">
+      <w:start w:val="1"/>
+      <w:numFmt w:val="bullet"/>
+      <w:lvlText w:val=""/>
+      <w:lvlJc w:val="left"/>
+      <w:pPr>
+        <w:ind w:left="2880" w:hanging="360"/>
+      </w:pPr>
+      <w:rPr>
+        <w:rFonts w:ascii="Symbol" w:hAnsi="Symbol" w:hint="default"/>
+      </w:rPr>
+    </w:lvl>
+    <w:lvl w:ilvl="4" w:tplc="04090003" w:tentative="1">
+      <w:start w:val="1"/>
+      <w:numFmt w:val="bullet"/>
+      <w:lvlText w:val="o"/>
+      <w:lvlJc w:val="left"/>
+      <w:pPr>
+        <w:ind w:left="3600" w:hanging="360"/>
+      </w:pPr>
+      <w:rPr>
+        <w:rFonts w:ascii="Courier New" w:hAnsi="Courier New" w:cs="Courier New" w:hint="default"/>
+      </w:rPr>
+    </w:lvl>
+    <w:lvl w:ilvl="5" w:tplc="04090005" w:tentative="1">
+      <w:start w:val="1"/>
+      <w:numFmt w:val="bullet"/>
+      <w:lvlText w:val=""/>
+      <w:lvlJc w:val="left"/>
+      <w:pPr>
+        <w:ind w:left="4320" w:hanging="360"/>
+      </w:pPr>
+      <w:rPr>
+        <w:rFonts w:ascii="Wingdings" w:hAnsi="Wingdings" w:hint="default"/>
+      </w:rPr>
+    </w:lvl>
+    <w:lvl w:ilvl="6" w:tplc="04090001" w:tentative="1">
+      <w:start w:val="1"/>
+      <w:numFmt w:val="bullet"/>
+      <w:lvlText w:val=""/>
+      <w:lvlJc w:val="left"/>
+      <w:pPr>
+        <w:ind w:left="5040" w:hanging="360"/>
+      </w:pPr>
+      <w:rPr>
+        <w:rFonts w:ascii="Symbol" w:hAnsi="Symbol" w:hint="default"/>
+      </w:rPr>
+    </w:lvl>
+    <w:lvl w:ilvl="7" w:tplc="04090003" w:tentative="1">
+      <w:start w:val="1"/>
+      <w:numFmt w:val="bullet"/>
+      <w:lvlText w:val="o"/>
+      <w:lvlJc w:val="left"/>
+      <w:pPr>
+        <w:ind w:left="5760" w:hanging="360"/>
+      </w:pPr>
+      <w:rPr>
+        <w:rFonts w:ascii="Courier New" w:hAnsi="Courier New" w:cs="Courier New" w:hint="default"/>
+      </w:rPr>
+    </w:lvl>
+    <w:lvl w:ilvl="8" w:tplc="04090005" w:tentative="1">
+      <w:start w:val="1"/>
+      <w:numFmt w:val="bullet"/>
+      <w:lvlText w:val=""/>
+      <w:lvlJc w:val="left"/>
+      <w:pPr>
+        <w:ind w:left="6480" w:hanging="360"/>
+      </w:pPr>
+      <w:rPr>
+        <w:rFonts w:ascii="Wingdings" w:hAnsi="Wingdings" w:hint="default"/>
+      </w:rPr>
+    </w:lvl>
+  </w:abstractNum>
   <w:num w:numId="1">
     <w:abstractNumId w:val="0"/>
+  </w:num>
+  <w:num w:numId="2">
+    <w:abstractNumId w:val="1"/>
   </w:num>
 </w:numbering>
 </file>
@@ -4830,7 +5432,7 @@
 </file>
 
 <file path=customXml/itemProps1.xml><?xml version="1.0" encoding="utf-8"?>
-<ds:datastoreItem xmlns:ds="http://schemas.openxmlformats.org/officeDocument/2006/customXml" ds:itemID="{EE2F2023-7132-46B3-929E-5A1265A8BC46}">
+<ds:datastoreItem xmlns:ds="http://schemas.openxmlformats.org/officeDocument/2006/customXml" ds:itemID="{C5C4A75B-8967-4DE4-BBA4-E7BADD740278}">
   <ds:schemaRefs>
     <ds:schemaRef ds:uri="http://schemas.openxmlformats.org/officeDocument/2006/bibliography"/>
   </ds:schemaRefs>

</xml_diff>

<commit_message>
Added zonal ranking temporal. Changed the logic of the GUI to use temporal ranking instead of spatial ranking
</commit_message>
<xml_diff>
--- a/Documentation/Stack Tools.docx
+++ b/Documentation/Stack Tools.docx
@@ -6,8 +6,6 @@
       <w:pPr>
         <w:pStyle w:val="Heading1"/>
       </w:pPr>
-      <w:bookmarkStart w:id="0" w:name="_GoBack"/>
-      <w:bookmarkEnd w:id="0"/>
       <w:r>
         <w:t>Stack Tools</w:t>
       </w:r>
@@ -38,19 +36,7 @@
           <w:rPr>
             <w:rStyle w:val="Hyperlink"/>
           </w:rPr>
-          <w:t>Simple</w:t>
-        </w:r>
-        <w:r>
-          <w:rPr>
-            <w:rStyle w:val="Hyperlink"/>
-          </w:rPr>
-          <w:t xml:space="preserve"> </w:t>
-        </w:r>
-        <w:r>
-          <w:rPr>
-            <w:rStyle w:val="Hyperlink"/>
-          </w:rPr>
-          <w:t>s</w:t>
+          <w:t>Simple s</w:t>
         </w:r>
         <w:r>
           <w:rPr>
@@ -88,25 +74,7 @@
           <w:rPr>
             <w:rStyle w:val="Hyperlink"/>
           </w:rPr>
-          <w:t>Unsta</w:t>
-        </w:r>
-        <w:r>
-          <w:rPr>
-            <w:rStyle w:val="Hyperlink"/>
-          </w:rPr>
-          <w:t>c</w:t>
-        </w:r>
-        <w:r>
-          <w:rPr>
-            <w:rStyle w:val="Hyperlink"/>
-          </w:rPr>
-          <w:t>k</w:t>
-        </w:r>
-        <w:r>
-          <w:rPr>
-            <w:rStyle w:val="Hyperlink"/>
-          </w:rPr>
-          <w:t>ing</w:t>
+          <w:t>Unstacking</w:t>
         </w:r>
       </w:hyperlink>
       <w:r>
@@ -126,31 +94,7 @@
           <w:rPr>
             <w:rStyle w:val="Hyperlink"/>
           </w:rPr>
-          <w:t>Aggre</w:t>
-        </w:r>
-        <w:r>
-          <w:rPr>
-            <w:rStyle w:val="Hyperlink"/>
-          </w:rPr>
-          <w:t>g</w:t>
-        </w:r>
-        <w:r>
-          <w:rPr>
-            <w:rStyle w:val="Hyperlink"/>
-          </w:rPr>
-          <w:t>at</w:t>
-        </w:r>
-        <w:r>
-          <w:rPr>
-            <w:rStyle w:val="Hyperlink"/>
-          </w:rPr>
-          <w:t>e</w:t>
-        </w:r>
-        <w:r>
-          <w:rPr>
-            <w:rStyle w:val="Hyperlink"/>
-          </w:rPr>
-          <w:t xml:space="preserve"> values</w:t>
+          <w:t>Aggregate values</w:t>
         </w:r>
       </w:hyperlink>
       <w:r>
@@ -170,19 +114,7 @@
           <w:rPr>
             <w:rStyle w:val="Hyperlink"/>
           </w:rPr>
-          <w:t>Sta</w:t>
-        </w:r>
-        <w:r>
-          <w:rPr>
-            <w:rStyle w:val="Hyperlink"/>
-          </w:rPr>
-          <w:t>c</w:t>
-        </w:r>
-        <w:r>
-          <w:rPr>
-            <w:rStyle w:val="Hyperlink"/>
-          </w:rPr>
-          <w:t>k statistics</w:t>
+          <w:t>Stack statistics</w:t>
         </w:r>
       </w:hyperlink>
       <w:r>
@@ -211,19 +143,7 @@
           <w:rPr>
             <w:rStyle w:val="Hyperlink"/>
           </w:rPr>
-          <w:t>Rem</w:t>
-        </w:r>
-        <w:r>
-          <w:rPr>
-            <w:rStyle w:val="Hyperlink"/>
-          </w:rPr>
-          <w:t>o</w:t>
-        </w:r>
-        <w:r>
-          <w:rPr>
-            <w:rStyle w:val="Hyperlink"/>
-          </w:rPr>
-          <w:t>ve bias</w:t>
+          <w:t>Remove bias</w:t>
         </w:r>
       </w:hyperlink>
       <w:r>
@@ -249,49 +169,7 @@
           <w:rPr>
             <w:rStyle w:val="Hyperlink"/>
           </w:rPr>
-          <w:t>Zo</w:t>
-        </w:r>
-        <w:r>
-          <w:rPr>
-            <w:rStyle w:val="Hyperlink"/>
-          </w:rPr>
-          <w:t>n</w:t>
-        </w:r>
-        <w:r>
-          <w:rPr>
-            <w:rStyle w:val="Hyperlink"/>
-          </w:rPr>
-          <w:t>a</w:t>
-        </w:r>
-        <w:r>
-          <w:rPr>
-            <w:rStyle w:val="Hyperlink"/>
-          </w:rPr>
-          <w:t>l</w:t>
-        </w:r>
-        <w:r>
-          <w:rPr>
-            <w:rStyle w:val="Hyperlink"/>
-          </w:rPr>
-          <w:t xml:space="preserve"> p</w:t>
-        </w:r>
-        <w:r>
-          <w:rPr>
-            <w:rStyle w:val="Hyperlink"/>
-          </w:rPr>
-          <w:t>e</w:t>
-        </w:r>
-        <w:r>
-          <w:rPr>
-            <w:rStyle w:val="Hyperlink"/>
-          </w:rPr>
-          <w:t>r</w:t>
-        </w:r>
-        <w:r>
-          <w:rPr>
-            <w:rStyle w:val="Hyperlink"/>
-          </w:rPr>
-          <w:t>centiles</w:t>
+          <w:t>Zonal percentiles</w:t>
         </w:r>
       </w:hyperlink>
       <w:r>
@@ -317,43 +195,7 @@
           <w:rPr>
             <w:rStyle w:val="Hyperlink"/>
           </w:rPr>
-          <w:t>Zona</w:t>
-        </w:r>
-        <w:r>
-          <w:rPr>
-            <w:rStyle w:val="Hyperlink"/>
-          </w:rPr>
-          <w:t>l</w:t>
-        </w:r>
-        <w:r>
-          <w:rPr>
-            <w:rStyle w:val="Hyperlink"/>
-          </w:rPr>
-          <w:t xml:space="preserve"> </w:t>
-        </w:r>
-        <w:r>
-          <w:rPr>
-            <w:rStyle w:val="Hyperlink"/>
-          </w:rPr>
-          <w:t>r</w:t>
-        </w:r>
-        <w:r>
-          <w:rPr>
-            <w:rStyle w:val="Hyperlink"/>
-          </w:rPr>
-          <w:t>an</w:t>
-        </w:r>
-        <w:r>
-          <w:rPr>
-            <w:rStyle w:val="Hyperlink"/>
-          </w:rPr>
-          <w:t>k</w:t>
-        </w:r>
-        <w:r>
-          <w:rPr>
-            <w:rStyle w:val="Hyperlink"/>
-          </w:rPr>
-          <w:t>ing</w:t>
+          <w:t>Zonal ranking</w:t>
         </w:r>
       </w:hyperlink>
       <w:r>
@@ -370,15 +212,7 @@
     </w:p>
     <w:p>
       <w:r>
-        <w:t>Install the .</w:t>
-      </w:r>
-      <w:proofErr w:type="spellStart"/>
-      <w:r>
-        <w:t>sav</w:t>
-      </w:r>
-      <w:proofErr w:type="spellEnd"/>
-      <w:r>
-        <w:t xml:space="preserve"> files in the </w:t>
+        <w:t xml:space="preserve">Install the .sav files in the </w:t>
       </w:r>
       <w:r>
         <w:rPr>
@@ -394,21 +228,7 @@
           <w:rPr>
             <w:rStyle w:val="Hyperlink"/>
           </w:rPr>
-          <w:t>ENVI .</w:t>
-        </w:r>
-        <w:proofErr w:type="spellStart"/>
-        <w:r>
-          <w:rPr>
-            <w:rStyle w:val="Hyperlink"/>
-          </w:rPr>
-          <w:t>sav</w:t>
-        </w:r>
-        <w:proofErr w:type="spellEnd"/>
-        <w:r>
-          <w:rPr>
-            <w:rStyle w:val="Hyperlink"/>
-          </w:rPr>
-          <w:t xml:space="preserve"> files: Installation and configuration</w:t>
+          <w:t>ENVI .sav files: Installation and configuration</w:t>
         </w:r>
       </w:hyperlink>
       <w:r>
@@ -812,8 +632,8 @@
       <w:pPr>
         <w:pStyle w:val="Heading3"/>
       </w:pPr>
-      <w:bookmarkStart w:id="1" w:name="_Stacking"/>
-      <w:bookmarkEnd w:id="1"/>
+      <w:bookmarkStart w:id="0" w:name="_Stacking"/>
+      <w:bookmarkEnd w:id="0"/>
       <w:r>
         <w:lastRenderedPageBreak/>
         <w:t>Stacking</w:t>
@@ -836,21 +656,7 @@
         <w:rPr>
           <w:rStyle w:val="SubtleEmphasis"/>
         </w:rPr>
-        <w:t>‘</w:t>
-      </w:r>
-      <w:proofErr w:type="spellStart"/>
-      <w:r>
-        <w:rPr>
-          <w:rStyle w:val="SubtleEmphasis"/>
-        </w:rPr>
-        <w:t>nrs_stack_gui</w:t>
-      </w:r>
-      <w:proofErr w:type="spellEnd"/>
-      <w:r>
-        <w:rPr>
-          <w:rStyle w:val="SubtleEmphasis"/>
-        </w:rPr>
-        <w:t>’</w:t>
+        <w:t>‘nrs_stack_gui’</w:t>
       </w:r>
       <w:r>
         <w:t>. This is a simpler function than the ENVI built-in layer stacking option.</w:t>
@@ -1038,8 +844,8 @@
       <w:pPr>
         <w:pStyle w:val="Heading3"/>
       </w:pPr>
-      <w:bookmarkStart w:id="2" w:name="_Unstacking"/>
-      <w:bookmarkEnd w:id="2"/>
+      <w:bookmarkStart w:id="1" w:name="_Unstacking"/>
+      <w:bookmarkEnd w:id="1"/>
       <w:r>
         <w:t>Unstacking</w:t>
       </w:r>
@@ -1073,33 +879,19 @@
         <w:rPr>
           <w:rStyle w:val="SubtleEmphasis"/>
         </w:rPr>
-        <w:t>‘</w:t>
-      </w:r>
-      <w:proofErr w:type="spellStart"/>
+        <w:t>‘nrs_</w:t>
+      </w:r>
       <w:r>
         <w:rPr>
           <w:rStyle w:val="SubtleEmphasis"/>
         </w:rPr>
-        <w:t>nrs_</w:t>
+        <w:t>un</w:t>
       </w:r>
       <w:r>
         <w:rPr>
           <w:rStyle w:val="SubtleEmphasis"/>
         </w:rPr>
-        <w:t>un</w:t>
-      </w:r>
-      <w:r>
-        <w:rPr>
-          <w:rStyle w:val="SubtleEmphasis"/>
-        </w:rPr>
-        <w:t>stack_gui</w:t>
-      </w:r>
-      <w:proofErr w:type="spellEnd"/>
-      <w:r>
-        <w:rPr>
-          <w:rStyle w:val="SubtleEmphasis"/>
-        </w:rPr>
-        <w:t>’</w:t>
+        <w:t>stack_gui’</w:t>
       </w:r>
       <w:r>
         <w:t>.</w:t>
@@ -1192,8 +984,8 @@
       <w:pPr>
         <w:pStyle w:val="Heading3"/>
       </w:pPr>
-      <w:bookmarkStart w:id="3" w:name="Aggregate_Stack"/>
-      <w:bookmarkEnd w:id="3"/>
+      <w:bookmarkStart w:id="2" w:name="Aggregate_Stack"/>
+      <w:bookmarkEnd w:id="2"/>
       <w:r>
         <w:lastRenderedPageBreak/>
         <w:t>Aggregate stack</w:t>
@@ -1228,33 +1020,19 @@
         <w:rPr>
           <w:rStyle w:val="SubtleEmphasis"/>
         </w:rPr>
-        <w:t>‘</w:t>
-      </w:r>
-      <w:proofErr w:type="spellStart"/>
+        <w:t>‘nrs_</w:t>
+      </w:r>
       <w:r>
         <w:rPr>
           <w:rStyle w:val="SubtleEmphasis"/>
         </w:rPr>
-        <w:t>nrs_</w:t>
+        <w:t>aggregate</w:t>
       </w:r>
       <w:r>
         <w:rPr>
           <w:rStyle w:val="SubtleEmphasis"/>
         </w:rPr>
-        <w:t>aggregate</w:t>
-      </w:r>
-      <w:r>
-        <w:rPr>
-          <w:rStyle w:val="SubtleEmphasis"/>
-        </w:rPr>
-        <w:t>_gui</w:t>
-      </w:r>
-      <w:proofErr w:type="spellEnd"/>
-      <w:r>
-        <w:rPr>
-          <w:rStyle w:val="SubtleEmphasis"/>
-        </w:rPr>
-        <w:t>’</w:t>
+        <w:t>_gui’</w:t>
       </w:r>
       <w:r>
         <w:t xml:space="preserve">. This command will on a per pixel basis aggregate the values in the stack. The output is an ENVI image with either a single layer (if one aggregation method is selected) or 5 layers (if the aggregation method </w:t>
@@ -1734,16 +1512,8 @@
               <w:rPr>
                 <w:i/>
               </w:rPr>
-              <w:t>_</w:t>
-            </w:r>
-            <w:proofErr w:type="spellStart"/>
-            <w:r>
-              <w:rPr>
-                <w:i/>
-              </w:rPr>
-              <w:t>aggr</w:t>
-            </w:r>
-            <w:proofErr w:type="spellEnd"/>
+              <w:t>_aggr</w:t>
+            </w:r>
             <w:r>
               <w:t xml:space="preserve">’ if the option </w:t>
             </w:r>
@@ -1766,8 +1536,8 @@
       <w:pPr>
         <w:pStyle w:val="Heading3"/>
       </w:pPr>
-      <w:bookmarkStart w:id="4" w:name="Stack_Statistics"/>
-      <w:bookmarkEnd w:id="4"/>
+      <w:bookmarkStart w:id="3" w:name="Stack_Statistics"/>
+      <w:bookmarkEnd w:id="3"/>
       <w:r>
         <w:t>Stack Statistics</w:t>
       </w:r>
@@ -1801,33 +1571,19 @@
         <w:rPr>
           <w:rStyle w:val="SubtleEmphasis"/>
         </w:rPr>
-        <w:t>‘</w:t>
-      </w:r>
-      <w:proofErr w:type="spellStart"/>
+        <w:t>‘nrs_</w:t>
+      </w:r>
       <w:r>
         <w:rPr>
           <w:rStyle w:val="SubtleEmphasis"/>
         </w:rPr>
-        <w:t>nrs_</w:t>
+        <w:t>stack_statistics</w:t>
       </w:r>
       <w:r>
         <w:rPr>
           <w:rStyle w:val="SubtleEmphasis"/>
         </w:rPr>
-        <w:t>stack_statistics</w:t>
-      </w:r>
-      <w:r>
-        <w:rPr>
-          <w:rStyle w:val="SubtleEmphasis"/>
-        </w:rPr>
-        <w:t>_gui</w:t>
-      </w:r>
-      <w:proofErr w:type="spellEnd"/>
-      <w:r>
-        <w:rPr>
-          <w:rStyle w:val="SubtleEmphasis"/>
-        </w:rPr>
-        <w:t>’</w:t>
+        <w:t>_gui’</w:t>
       </w:r>
       <w:r>
         <w:t xml:space="preserve">. This command will on a per pixel basis calculate the statistics of the values in the stack. The output is an ENVI image with </w:t>
@@ -2375,8 +2131,8 @@
       <w:pPr>
         <w:pStyle w:val="Heading3"/>
       </w:pPr>
-      <w:bookmarkStart w:id="5" w:name="Bias_Removal"/>
-      <w:bookmarkEnd w:id="5"/>
+      <w:bookmarkStart w:id="4" w:name="Bias_Removal"/>
+      <w:bookmarkEnd w:id="4"/>
       <w:r>
         <w:lastRenderedPageBreak/>
         <w:t>Bias removal</w:t>
@@ -2411,33 +2167,19 @@
         <w:rPr>
           <w:rStyle w:val="SubtleEmphasis"/>
         </w:rPr>
-        <w:t>‘</w:t>
-      </w:r>
-      <w:proofErr w:type="spellStart"/>
+        <w:t>‘nrs_</w:t>
+      </w:r>
       <w:r>
         <w:rPr>
           <w:rStyle w:val="SubtleEmphasis"/>
         </w:rPr>
-        <w:t>nrs_</w:t>
+        <w:t>bias_removal</w:t>
       </w:r>
       <w:r>
         <w:rPr>
           <w:rStyle w:val="SubtleEmphasis"/>
         </w:rPr>
-        <w:t>bias_removal</w:t>
-      </w:r>
-      <w:r>
-        <w:rPr>
-          <w:rStyle w:val="SubtleEmphasis"/>
-        </w:rPr>
-        <w:t>_gui</w:t>
-      </w:r>
-      <w:proofErr w:type="spellEnd"/>
-      <w:r>
-        <w:rPr>
-          <w:rStyle w:val="SubtleEmphasis"/>
-        </w:rPr>
-        <w:t>’</w:t>
+        <w:t>_gui’</w:t>
       </w:r>
       <w:r>
         <w:t>. This command will on a per pixel basis calculate the mean of the values in the reference stack. Again on a per pixel basis the bias value is then subtracted from all layers in the input target stack. The output is an ENVI image stack, with the same layer</w:t>
@@ -2820,13 +2562,13 @@
       <w:pPr>
         <w:pStyle w:val="Heading3"/>
       </w:pPr>
-      <w:bookmarkStart w:id="6" w:name="Zonal_Percentiles"/>
+      <w:bookmarkStart w:id="5" w:name="Zonal_Percentiles"/>
       <w:r>
         <w:lastRenderedPageBreak/>
         <w:t>Zonal Percentiles</w:t>
       </w:r>
     </w:p>
-    <w:bookmarkEnd w:id="6"/>
+    <w:bookmarkEnd w:id="5"/>
     <w:p>
       <w:r>
         <w:t xml:space="preserve">Menu option is </w:t>
@@ -2858,14 +2600,12 @@
         </w:rPr>
         <w:t>‘</w:t>
       </w:r>
-      <w:proofErr w:type="spellStart"/>
       <w:r>
         <w:rPr>
           <w:rStyle w:val="SubtleEmphasis"/>
         </w:rPr>
         <w:t>nrs_zonal_percentiles_gui</w:t>
       </w:r>
-      <w:proofErr w:type="spellEnd"/>
       <w:r>
         <w:rPr>
           <w:rStyle w:val="SubtleEmphasis"/>
@@ -3411,78 +3151,79 @@
       <w:pPr>
         <w:pStyle w:val="Heading3"/>
       </w:pPr>
-      <w:bookmarkStart w:id="7" w:name="_Zonal_Ranking"/>
-      <w:bookmarkEnd w:id="7"/>
+      <w:bookmarkStart w:id="6" w:name="_Zonal_Ranking"/>
+      <w:bookmarkEnd w:id="6"/>
       <w:r>
         <w:lastRenderedPageBreak/>
+        <w:t>Zonal Ranking</w:t>
+      </w:r>
+    </w:p>
+    <w:p>
+      <w:r>
+        <w:t xml:space="preserve">Menu option is </w:t>
+      </w:r>
+      <w:r>
+        <w:rPr>
+          <w:rStyle w:val="SubtleEmphasis"/>
+        </w:rPr>
+        <w:t xml:space="preserve">‘NRS | Stack | </w:t>
+      </w:r>
+      <w:r>
+        <w:rPr>
+          <w:rStyle w:val="SubtleEmphasis"/>
+        </w:rPr>
         <w:t xml:space="preserve">Zonal </w:t>
       </w:r>
       <w:r>
-        <w:t>Ranking</w:t>
-      </w:r>
-    </w:p>
-    <w:p>
-      <w:r>
-        <w:t xml:space="preserve">Menu option is </w:t>
-      </w:r>
-      <w:r>
         <w:rPr>
           <w:rStyle w:val="SubtleEmphasis"/>
         </w:rPr>
-        <w:t xml:space="preserve">‘NRS | Stack | </w:t>
+        <w:t>ranking</w:t>
+      </w:r>
+      <w:r>
+        <w:t xml:space="preserve">, the command line is </w:t>
       </w:r>
       <w:r>
         <w:rPr>
           <w:rStyle w:val="SubtleEmphasis"/>
         </w:rPr>
-        <w:t xml:space="preserve">Zonal </w:t>
+        <w:t>‘</w:t>
       </w:r>
       <w:r>
         <w:rPr>
           <w:rStyle w:val="SubtleEmphasis"/>
         </w:rPr>
+        <w:t>nrs_zonal_</w:t>
+      </w:r>
+      <w:r>
+        <w:rPr>
+          <w:rStyle w:val="SubtleEmphasis"/>
+        </w:rPr>
         <w:t>ranking</w:t>
       </w:r>
       <w:r>
-        <w:t xml:space="preserve">, the command line is </w:t>
-      </w:r>
-      <w:r>
         <w:rPr>
           <w:rStyle w:val="SubtleEmphasis"/>
         </w:rPr>
-        <w:t>‘</w:t>
-      </w:r>
-      <w:proofErr w:type="spellStart"/>
+        <w:t>_gui</w:t>
+      </w:r>
       <w:r>
         <w:rPr>
           <w:rStyle w:val="SubtleEmphasis"/>
         </w:rPr>
-        <w:t>nrs_zonal_</w:t>
-      </w:r>
-      <w:r>
-        <w:rPr>
-          <w:rStyle w:val="SubtleEmphasis"/>
-        </w:rPr>
-        <w:t>ranking</w:t>
-      </w:r>
-      <w:r>
-        <w:rPr>
-          <w:rStyle w:val="SubtleEmphasis"/>
-        </w:rPr>
-        <w:t>_gui</w:t>
-      </w:r>
-      <w:proofErr w:type="spellEnd"/>
-      <w:r>
-        <w:rPr>
-          <w:rStyle w:val="SubtleEmphasis"/>
-        </w:rPr>
         <w:t>’</w:t>
       </w:r>
       <w:r>
         <w:t xml:space="preserve">. This command will calculate </w:t>
       </w:r>
       <w:r>
-        <w:t>the spatial percentile rank</w:t>
+        <w:t xml:space="preserve">the </w:t>
+      </w:r>
+      <w:r>
+        <w:t>temporal</w:t>
+      </w:r>
+      <w:r>
+        <w:t xml:space="preserve"> percentile rank</w:t>
       </w:r>
       <w:r>
         <w:t xml:space="preserve"> per </w:t>
@@ -3494,7 +3235,19 @@
         <w:t>zone for each location.</w:t>
       </w:r>
       <w:r>
-        <w:t xml:space="preserve"> This is done by processing each band in the input stack separately:</w:t>
+        <w:t xml:space="preserve"> This is done by processing each </w:t>
+      </w:r>
+      <w:r>
+        <w:t xml:space="preserve">zone over all bands in the </w:t>
+      </w:r>
+      <w:r>
+        <w:t xml:space="preserve">input stack </w:t>
+      </w:r>
+      <w:r>
+        <w:t>as one dataset</w:t>
+      </w:r>
+      <w:r>
+        <w:t>:</w:t>
       </w:r>
     </w:p>
     <w:p>
@@ -3506,7 +3259,16 @@
         </w:numPr>
       </w:pPr>
       <w:r>
-        <w:t>Per zone (class) extract the values from the input band</w:t>
+        <w:t xml:space="preserve">Per zone (class) extract the values from </w:t>
+      </w:r>
+      <w:r>
+        <w:t>all</w:t>
+      </w:r>
+      <w:r>
+        <w:t xml:space="preserve"> input band</w:t>
+      </w:r>
+      <w:r>
+        <w:t>s</w:t>
       </w:r>
     </w:p>
     <w:p>
@@ -3518,7 +3280,16 @@
         </w:numPr>
       </w:pPr>
       <w:r>
-        <w:t>Sort the extracted values; this gives a table that gives the percentile for each value by reverse lookup</w:t>
+        <w:t>Using a histogram s</w:t>
+      </w:r>
+      <w:r>
+        <w:t>ort the extracted values</w:t>
+      </w:r>
+      <w:r>
+        <w:t xml:space="preserve"> into as many bins as specified by the resolution step (5% gives 100% / 5% = 20 bins)</w:t>
+      </w:r>
+      <w:r>
+        <w:t xml:space="preserve">; </w:t>
       </w:r>
     </w:p>
     <w:p>
@@ -3530,8 +3301,34 @@
         </w:numPr>
       </w:pPr>
       <w:r>
-        <w:t>For all the locations in the band and zone do the reverse lookup to determine the rank for the location.</w:t>
-      </w:r>
+        <w:t>Each bin contains the original locations of all the values in the bin.</w:t>
+      </w:r>
+    </w:p>
+    <w:p>
+      <w:pPr>
+        <w:pStyle w:val="ListParagraph"/>
+        <w:numPr>
+          <w:ilvl w:val="0"/>
+          <w:numId w:val="2"/>
+        </w:numPr>
+      </w:pPr>
+      <w:r>
+        <w:t>Each bin represents exactly one rank.</w:t>
+      </w:r>
+    </w:p>
+    <w:p>
+      <w:pPr>
+        <w:pStyle w:val="ListParagraph"/>
+        <w:numPr>
+          <w:ilvl w:val="0"/>
+          <w:numId w:val="2"/>
+        </w:numPr>
+      </w:pPr>
+      <w:r>
+        <w:t>Assign the rank of the bin to all original locations collected within the bin.</w:t>
+      </w:r>
+      <w:bookmarkStart w:id="7" w:name="_GoBack"/>
+      <w:bookmarkEnd w:id="7"/>
     </w:p>
     <w:p>
       <w:pPr>
@@ -3770,18 +3567,9 @@
         <w:t xml:space="preserve">The </w:t>
       </w:r>
       <w:r>
-        <w:t>rank step determines the minimum ranking resolution of the ranking. If a zone has only a few locations and or values then the step automatically increases. For example if the zone contains location with only seven different values</w:t>
-      </w:r>
-      <w:r>
-        <w:t xml:space="preserve"> results in a ranking step of 14%.</w:t>
-      </w:r>
-    </w:p>
-    <w:p>
-      <w:r>
-        <w:t>Al a result for low number of locations in a zone the calculation is less precise.</w:t>
-      </w:r>
-    </w:p>
-    <w:p/>
+        <w:t>rank step determines the minimum ranking resolution of the ranking.</w:t>
+      </w:r>
+    </w:p>
     <w:sectPr>
       <w:pgSz w:w="12240" w:h="15840"/>
       <w:pgMar w:top="1440" w:right="1440" w:bottom="1440" w:left="1440" w:header="720" w:footer="720" w:gutter="0"/>
@@ -5432,7 +5220,7 @@
 </file>
 
 <file path=customXml/itemProps1.xml><?xml version="1.0" encoding="utf-8"?>
-<ds:datastoreItem xmlns:ds="http://schemas.openxmlformats.org/officeDocument/2006/customXml" ds:itemID="{C5C4A75B-8967-4DE4-BBA4-E7BADD740278}">
+<ds:datastoreItem xmlns:ds="http://schemas.openxmlformats.org/officeDocument/2006/customXml" ds:itemID="{8F788DAD-441C-4339-9AFA-91604B70CBD2}">
   <ds:schemaRefs>
     <ds:schemaRef ds:uri="http://schemas.openxmlformats.org/officeDocument/2006/bibliography"/>
   </ds:schemaRefs>

</xml_diff>

<commit_message>
Updated the documentation for the new features: - option to calculate z-factor per class - exclude class zero option for non-ENVI classified images
</commit_message>
<xml_diff>
--- a/Documentation/Stack Tools.docx
+++ b/Documentation/Stack Tools.docx
@@ -1,6 +1,6 @@
 
 <file path=word/document.xml><?xml version="1.0" encoding="utf-8"?>
-<w:document xmlns:wpc="http://schemas.microsoft.com/office/word/2010/wordprocessingCanvas" xmlns:mc="http://schemas.openxmlformats.org/markup-compatibility/2006" xmlns:o="urn:schemas-microsoft-com:office:office" xmlns:r="http://schemas.openxmlformats.org/officeDocument/2006/relationships" xmlns:m="http://schemas.openxmlformats.org/officeDocument/2006/math" xmlns:v="urn:schemas-microsoft-com:vml" xmlns:wp14="http://schemas.microsoft.com/office/word/2010/wordprocessingDrawing" xmlns:wp="http://schemas.openxmlformats.org/drawingml/2006/wordprocessingDrawing" xmlns:w10="urn:schemas-microsoft-com:office:word" xmlns:w="http://schemas.openxmlformats.org/wordprocessingml/2006/main" xmlns:w14="http://schemas.microsoft.com/office/word/2010/wordml" xmlns:w15="http://schemas.microsoft.com/office/word/2012/wordml" xmlns:wpg="http://schemas.microsoft.com/office/word/2010/wordprocessingGroup" xmlns:wpi="http://schemas.microsoft.com/office/word/2010/wordprocessingInk" xmlns:wne="http://schemas.microsoft.com/office/word/2006/wordml" xmlns:wps="http://schemas.microsoft.com/office/word/2010/wordprocessingShape" mc:Ignorable="w14 w15 wp14">
+<w:document xmlns:wpc="http://schemas.microsoft.com/office/word/2010/wordprocessingCanvas" xmlns:cx="http://schemas.microsoft.com/office/drawing/2014/chartex" xmlns:cx1="http://schemas.microsoft.com/office/drawing/2015/9/8/chartex" xmlns:cx2="http://schemas.microsoft.com/office/drawing/2015/10/21/chartex" xmlns:cx3="http://schemas.microsoft.com/office/drawing/2016/5/9/chartex" xmlns:cx4="http://schemas.microsoft.com/office/drawing/2016/5/10/chartex" xmlns:cx5="http://schemas.microsoft.com/office/drawing/2016/5/11/chartex" xmlns:cx6="http://schemas.microsoft.com/office/drawing/2016/5/12/chartex" xmlns:cx7="http://schemas.microsoft.com/office/drawing/2016/5/13/chartex" xmlns:cx8="http://schemas.microsoft.com/office/drawing/2016/5/14/chartex" xmlns:mc="http://schemas.openxmlformats.org/markup-compatibility/2006" xmlns:aink="http://schemas.microsoft.com/office/drawing/2016/ink" xmlns:am3d="http://schemas.microsoft.com/office/drawing/2017/model3d" xmlns:o="urn:schemas-microsoft-com:office:office" xmlns:r="http://schemas.openxmlformats.org/officeDocument/2006/relationships" xmlns:m="http://schemas.openxmlformats.org/officeDocument/2006/math" xmlns:v="urn:schemas-microsoft-com:vml" xmlns:wp14="http://schemas.microsoft.com/office/word/2010/wordprocessingDrawing" xmlns:wp="http://schemas.openxmlformats.org/drawingml/2006/wordprocessingDrawing" xmlns:w10="urn:schemas-microsoft-com:office:word" xmlns:w="http://schemas.openxmlformats.org/wordprocessingml/2006/main" xmlns:w14="http://schemas.microsoft.com/office/word/2010/wordml" xmlns:w15="http://schemas.microsoft.com/office/word/2012/wordml" xmlns:w16cid="http://schemas.microsoft.com/office/word/2016/wordml/cid" xmlns:w16se="http://schemas.microsoft.com/office/word/2015/wordml/symex" xmlns:wpg="http://schemas.microsoft.com/office/word/2010/wordprocessingGroup" xmlns:wpi="http://schemas.microsoft.com/office/word/2010/wordprocessingInk" xmlns:wne="http://schemas.microsoft.com/office/word/2006/wordml" xmlns:wps="http://schemas.microsoft.com/office/word/2010/wordprocessingShape" mc:Ignorable="w14 w15 w16se w16cid wp14">
   <w:body>
     <w:p>
       <w:pPr>
@@ -656,7 +656,21 @@
         <w:rPr>
           <w:rStyle w:val="SubtleEmphasis"/>
         </w:rPr>
-        <w:t>‘nrs_stack_gui’</w:t>
+        <w:t>‘</w:t>
+      </w:r>
+      <w:proofErr w:type="spellStart"/>
+      <w:r>
+        <w:rPr>
+          <w:rStyle w:val="SubtleEmphasis"/>
+        </w:rPr>
+        <w:t>nrs_stack_gui</w:t>
+      </w:r>
+      <w:proofErr w:type="spellEnd"/>
+      <w:r>
+        <w:rPr>
+          <w:rStyle w:val="SubtleEmphasis"/>
+        </w:rPr>
+        <w:t>’</w:t>
       </w:r>
       <w:r>
         <w:t>. This is a simpler function than the ENVI built-in layer stacking option.</w:t>
@@ -879,7 +893,14 @@
         <w:rPr>
           <w:rStyle w:val="SubtleEmphasis"/>
         </w:rPr>
-        <w:t>‘nrs_</w:t>
+        <w:t>‘</w:t>
+      </w:r>
+      <w:proofErr w:type="spellStart"/>
+      <w:r>
+        <w:rPr>
+          <w:rStyle w:val="SubtleEmphasis"/>
+        </w:rPr>
+        <w:t>nrs_</w:t>
       </w:r>
       <w:r>
         <w:rPr>
@@ -891,7 +912,14 @@
         <w:rPr>
           <w:rStyle w:val="SubtleEmphasis"/>
         </w:rPr>
-        <w:t>stack_gui’</w:t>
+        <w:t>stack_gui</w:t>
+      </w:r>
+      <w:proofErr w:type="spellEnd"/>
+      <w:r>
+        <w:rPr>
+          <w:rStyle w:val="SubtleEmphasis"/>
+        </w:rPr>
+        <w:t>’</w:t>
       </w:r>
       <w:r>
         <w:t>.</w:t>
@@ -1020,7 +1048,14 @@
         <w:rPr>
           <w:rStyle w:val="SubtleEmphasis"/>
         </w:rPr>
-        <w:t>‘nrs_</w:t>
+        <w:t>‘</w:t>
+      </w:r>
+      <w:proofErr w:type="spellStart"/>
+      <w:r>
+        <w:rPr>
+          <w:rStyle w:val="SubtleEmphasis"/>
+        </w:rPr>
+        <w:t>nrs_</w:t>
       </w:r>
       <w:r>
         <w:rPr>
@@ -1032,7 +1067,14 @@
         <w:rPr>
           <w:rStyle w:val="SubtleEmphasis"/>
         </w:rPr>
-        <w:t>_gui’</w:t>
+        <w:t>_gui</w:t>
+      </w:r>
+      <w:proofErr w:type="spellEnd"/>
+      <w:r>
+        <w:rPr>
+          <w:rStyle w:val="SubtleEmphasis"/>
+        </w:rPr>
+        <w:t>’</w:t>
       </w:r>
       <w:r>
         <w:t xml:space="preserve">. This command will on a per pixel basis aggregate the values in the stack. The output is an ENVI image with either a single layer (if one aggregation method is selected) or 5 layers (if the aggregation method </w:t>
@@ -1512,8 +1554,16 @@
               <w:rPr>
                 <w:i/>
               </w:rPr>
-              <w:t>_aggr</w:t>
-            </w:r>
+              <w:t>_</w:t>
+            </w:r>
+            <w:proofErr w:type="spellStart"/>
+            <w:r>
+              <w:rPr>
+                <w:i/>
+              </w:rPr>
+              <w:t>aggr</w:t>
+            </w:r>
+            <w:proofErr w:type="spellEnd"/>
             <w:r>
               <w:t xml:space="preserve">’ if the option </w:t>
             </w:r>
@@ -1571,7 +1621,14 @@
         <w:rPr>
           <w:rStyle w:val="SubtleEmphasis"/>
         </w:rPr>
-        <w:t>‘nrs_</w:t>
+        <w:t>‘</w:t>
+      </w:r>
+      <w:proofErr w:type="spellStart"/>
+      <w:r>
+        <w:rPr>
+          <w:rStyle w:val="SubtleEmphasis"/>
+        </w:rPr>
+        <w:t>nrs_</w:t>
       </w:r>
       <w:r>
         <w:rPr>
@@ -1583,7 +1640,14 @@
         <w:rPr>
           <w:rStyle w:val="SubtleEmphasis"/>
         </w:rPr>
-        <w:t>_gui’</w:t>
+        <w:t>_gui</w:t>
+      </w:r>
+      <w:proofErr w:type="spellEnd"/>
+      <w:r>
+        <w:rPr>
+          <w:rStyle w:val="SubtleEmphasis"/>
+        </w:rPr>
+        <w:t>’</w:t>
       </w:r>
       <w:r>
         <w:t xml:space="preserve">. This command will on a per pixel basis calculate the statistics of the values in the stack. The output is an ENVI image with </w:t>
@@ -2167,7 +2231,14 @@
         <w:rPr>
           <w:rStyle w:val="SubtleEmphasis"/>
         </w:rPr>
-        <w:t>‘nrs_</w:t>
+        <w:t>‘</w:t>
+      </w:r>
+      <w:proofErr w:type="spellStart"/>
+      <w:r>
+        <w:rPr>
+          <w:rStyle w:val="SubtleEmphasis"/>
+        </w:rPr>
+        <w:t>nrs_</w:t>
       </w:r>
       <w:r>
         <w:rPr>
@@ -2179,7 +2250,14 @@
         <w:rPr>
           <w:rStyle w:val="SubtleEmphasis"/>
         </w:rPr>
-        <w:t>_gui’</w:t>
+        <w:t>_gui</w:t>
+      </w:r>
+      <w:proofErr w:type="spellEnd"/>
+      <w:r>
+        <w:rPr>
+          <w:rStyle w:val="SubtleEmphasis"/>
+        </w:rPr>
+        <w:t>’</w:t>
       </w:r>
       <w:r>
         <w:t>. This command will on a per pixel basis calculate the mean of the values in the reference stack. Again on a per pixel basis the bias value is then subtracted from all layers in the input target stack. The output is an ENVI image stack, with the same layer</w:t>
@@ -2600,12 +2678,14 @@
         </w:rPr>
         <w:t>‘</w:t>
       </w:r>
+      <w:proofErr w:type="spellStart"/>
       <w:r>
         <w:rPr>
           <w:rStyle w:val="SubtleEmphasis"/>
         </w:rPr>
         <w:t>nrs_zonal_percentiles_gui</w:t>
       </w:r>
+      <w:proofErr w:type="spellEnd"/>
       <w:r>
         <w:rPr>
           <w:rStyle w:val="SubtleEmphasis"/>
@@ -3189,6 +3269,7 @@
         </w:rPr>
         <w:t>‘</w:t>
       </w:r>
+      <w:proofErr w:type="spellStart"/>
       <w:r>
         <w:rPr>
           <w:rStyle w:val="SubtleEmphasis"/>
@@ -3207,6 +3288,7 @@
         </w:rPr>
         <w:t>_gui</w:t>
       </w:r>
+      <w:proofErr w:type="spellEnd"/>
       <w:r>
         <w:rPr>
           <w:rStyle w:val="SubtleEmphasis"/>
@@ -3327,8 +3409,6 @@
       <w:r>
         <w:t>Assign the rank of the bin to all original locations collected within the bin.</w:t>
       </w:r>
-      <w:bookmarkStart w:id="7" w:name="_GoBack"/>
-      <w:bookmarkEnd w:id="7"/>
     </w:p>
     <w:p>
       <w:pPr>
@@ -3339,10 +3419,10 @@
           <w:noProof/>
         </w:rPr>
         <w:drawing>
-          <wp:inline distT="0" distB="0" distL="0" distR="0" wp14:anchorId="2FD848D1" wp14:editId="4BF0D3CD">
-            <wp:extent cx="3358800" cy="1497600"/>
-            <wp:effectExtent l="0" t="0" r="0" b="7620"/>
-            <wp:docPr id="9" name="Picture 9"/>
+          <wp:inline distT="0" distB="0" distL="0" distR="0" wp14:anchorId="09CBF9DF" wp14:editId="31DD2FD6">
+            <wp:extent cx="3268800" cy="1836000"/>
+            <wp:effectExtent l="0" t="0" r="8255" b="0"/>
+            <wp:docPr id="10" name="Picture 10"/>
             <wp:cNvGraphicFramePr>
               <a:graphicFrameLocks xmlns:a="http://schemas.openxmlformats.org/drawingml/2006/main" noChangeAspect="1"/>
             </wp:cNvGraphicFramePr>
@@ -3362,7 +3442,7 @@
                   <pic:spPr>
                     <a:xfrm>
                       <a:off x="0" y="0"/>
-                      <a:ext cx="3358800" cy="1497600"/>
+                      <a:ext cx="3268800" cy="1836000"/>
                     </a:xfrm>
                     <a:prstGeom prst="rect">
                       <a:avLst/>
@@ -3431,7 +3511,7 @@
               <w:spacing w:before="0" w:after="0" w:line="240" w:lineRule="auto"/>
             </w:pPr>
             <w:r>
-              <w:t>Classified image</w:t>
+              <w:t>Ignore value</w:t>
             </w:r>
           </w:p>
         </w:tc>
@@ -3445,7 +3525,7 @@
               <w:spacing w:before="0" w:after="0" w:line="240" w:lineRule="auto"/>
             </w:pPr>
             <w:r>
-              <w:t>The raster image containing the different zones. This is usually a classified image</w:t>
+              <w:t>The value in the input to ignore (optional)</w:t>
             </w:r>
           </w:p>
         </w:tc>
@@ -3461,7 +3541,7 @@
               <w:spacing w:before="0" w:after="0" w:line="240" w:lineRule="auto"/>
             </w:pPr>
             <w:r>
-              <w:t>Rank step</w:t>
+              <w:t>Classified image</w:t>
             </w:r>
           </w:p>
         </w:tc>
@@ -3475,22 +3555,7 @@
               <w:spacing w:before="0" w:after="0" w:line="240" w:lineRule="auto"/>
             </w:pPr>
             <w:r>
-              <w:t>The minimum rank step</w:t>
-            </w:r>
-            <w:r>
-              <w:t xml:space="preserve">. The value should be specified as </w:t>
-            </w:r>
-            <w:r>
-              <w:t xml:space="preserve">a </w:t>
-            </w:r>
-            <w:r>
-              <w:t xml:space="preserve">value between </w:t>
-            </w:r>
-            <w:r>
-              <w:t>5</w:t>
-            </w:r>
-            <w:r>
-              <w:t xml:space="preserve"> and 100.</w:t>
+              <w:t>The raster image containing the different zones. This is usually a classified image</w:t>
             </w:r>
           </w:p>
         </w:tc>
@@ -3506,7 +3571,7 @@
               <w:spacing w:before="0" w:after="0" w:line="240" w:lineRule="auto"/>
             </w:pPr>
             <w:r>
-              <w:t>Ignore value</w:t>
+              <w:t>Exclude class zero</w:t>
             </w:r>
           </w:p>
         </w:tc>
@@ -3520,7 +3585,7 @@
               <w:spacing w:before="0" w:after="0" w:line="240" w:lineRule="auto"/>
             </w:pPr>
             <w:r>
-              <w:t>The value in the input to ignore (optional)</w:t>
+              <w:t>Exclude value zero in the class image (optional); this is useful for non-ENVI classified images, where class zero is the no data value. For ENVI classified images this option is disabled (because not needed)</w:t>
             </w:r>
           </w:p>
         </w:tc>
@@ -3536,6 +3601,81 @@
               <w:spacing w:before="0" w:after="0" w:line="240" w:lineRule="auto"/>
             </w:pPr>
             <w:r>
+              <w:t>Rank step</w:t>
+            </w:r>
+          </w:p>
+        </w:tc>
+        <w:tc>
+          <w:tcPr>
+            <w:tcW w:w="6678" w:type="dxa"/>
+            <w:shd w:val="clear" w:color="auto" w:fill="F2F2F2"/>
+          </w:tcPr>
+          <w:p>
+            <w:pPr>
+              <w:spacing w:before="0" w:after="0" w:line="240" w:lineRule="auto"/>
+            </w:pPr>
+            <w:r>
+              <w:t>The minimum rank step</w:t>
+            </w:r>
+            <w:r>
+              <w:t xml:space="preserve">. The value should be specified as </w:t>
+            </w:r>
+            <w:r>
+              <w:t xml:space="preserve">a </w:t>
+            </w:r>
+            <w:r>
+              <w:t xml:space="preserve">value between </w:t>
+            </w:r>
+            <w:r>
+              <w:t>5</w:t>
+            </w:r>
+            <w:r>
+              <w:t xml:space="preserve"> and 100.</w:t>
+            </w:r>
+          </w:p>
+        </w:tc>
+      </w:tr>
+      <w:tr>
+        <w:tc>
+          <w:tcPr>
+            <w:tcW w:w="2898" w:type="dxa"/>
+            <w:shd w:val="clear" w:color="auto" w:fill="F2F2F2"/>
+          </w:tcPr>
+          <w:p>
+            <w:pPr>
+              <w:spacing w:before="0" w:after="0" w:line="240" w:lineRule="auto"/>
+            </w:pPr>
+            <w:r>
+              <w:t>Calculate Z-factor</w:t>
+            </w:r>
+          </w:p>
+        </w:tc>
+        <w:tc>
+          <w:tcPr>
+            <w:tcW w:w="6678" w:type="dxa"/>
+            <w:shd w:val="clear" w:color="auto" w:fill="F2F2F2"/>
+          </w:tcPr>
+          <w:p>
+            <w:pPr>
+              <w:spacing w:before="0" w:after="0" w:line="240" w:lineRule="auto"/>
+            </w:pPr>
+            <w:r>
+              <w:t>For each of the classes determine the Z-factor</w:t>
+            </w:r>
+          </w:p>
+        </w:tc>
+      </w:tr>
+      <w:tr>
+        <w:tc>
+          <w:tcPr>
+            <w:tcW w:w="2898" w:type="dxa"/>
+            <w:shd w:val="clear" w:color="auto" w:fill="F2F2F2"/>
+          </w:tcPr>
+          <w:p>
+            <w:pPr>
+              <w:spacing w:before="0" w:after="0" w:line="240" w:lineRule="auto"/>
+            </w:pPr>
+            <w:r>
               <w:t xml:space="preserve">Output </w:t>
             </w:r>
             <w:r>
@@ -3558,6 +3698,14 @@
             <w:r>
               <w:t>raster stack</w:t>
             </w:r>
+            <w:r>
+              <w:t xml:space="preserve">; if not specified the software defines it as the name of the input image with ‘_rank’ appended to the </w:t>
+            </w:r>
+            <w:proofErr w:type="spellStart"/>
+            <w:r>
+              <w:t>basename</w:t>
+            </w:r>
+            <w:proofErr w:type="spellEnd"/>
           </w:p>
         </w:tc>
       </w:tr>
@@ -3569,6 +3717,194 @@
       <w:r>
         <w:t>rank step determines the minimum ranking resolution of the ranking.</w:t>
       </w:r>
+    </w:p>
+    <w:p>
+      <w:r>
+        <w:t xml:space="preserve">The Z-factor is calculated </w:t>
+      </w:r>
+      <w:r>
+        <w:t xml:space="preserve">for each zone </w:t>
+      </w:r>
+      <w:r>
+        <w:t xml:space="preserve">as (from </w:t>
+      </w:r>
+      <w:hyperlink r:id="rId15" w:history="1">
+        <w:r>
+          <w:rPr>
+            <w:rStyle w:val="Hyperlink"/>
+          </w:rPr>
+          <w:t>https://en.wikipedia.org/wiki/Standard_score</w:t>
+        </w:r>
+      </w:hyperlink>
+      <w:r>
+        <w:t>)</w:t>
+      </w:r>
+      <w:r>
+        <w:t>:</w:t>
+      </w:r>
+    </w:p>
+    <w:p>
+      <w:pPr>
+        <w:ind w:left="720"/>
+      </w:pPr>
+      <w:r>
+        <w:t xml:space="preserve">Z-factor = </w:t>
+      </w:r>
+      <m:oMath>
+        <m:f>
+          <m:fPr>
+            <m:ctrlPr>
+              <w:rPr>
+                <w:rFonts w:ascii="Cambria Math" w:hAnsi="Cambria Math"/>
+                <w:i/>
+              </w:rPr>
+            </m:ctrlPr>
+          </m:fPr>
+          <m:num>
+            <m:r>
+              <w:rPr>
+                <w:rFonts w:ascii="Cambria Math" w:hAnsi="Cambria Math"/>
+              </w:rPr>
+              <m:t>(x-</m:t>
+            </m:r>
+            <m:bar>
+              <m:barPr>
+                <m:pos m:val="top"/>
+                <m:ctrlPr>
+                  <w:rPr>
+                    <w:rFonts w:ascii="Cambria Math" w:hAnsi="Cambria Math"/>
+                    <w:i/>
+                  </w:rPr>
+                </m:ctrlPr>
+              </m:barPr>
+              <m:e>
+                <m:r>
+                  <w:rPr>
+                    <w:rFonts w:ascii="Cambria Math" w:hAnsi="Cambria Math"/>
+                  </w:rPr>
+                  <m:t>x</m:t>
+                </m:r>
+              </m:e>
+            </m:bar>
+            <m:r>
+              <w:rPr>
+                <w:rFonts w:ascii="Cambria Math" w:hAnsi="Cambria Math"/>
+              </w:rPr>
+              <m:t>)</m:t>
+            </m:r>
+          </m:num>
+          <m:den>
+            <m:r>
+              <w:rPr>
+                <w:rFonts w:ascii="Cambria Math" w:hAnsi="Cambria Math"/>
+              </w:rPr>
+              <m:t>σ</m:t>
+            </m:r>
+          </m:den>
+        </m:f>
+      </m:oMath>
+    </w:p>
+    <w:p>
+      <w:r>
+        <w:t>Where:</w:t>
+      </w:r>
+    </w:p>
+    <w:p>
+      <w:pPr>
+        <w:contextualSpacing/>
+      </w:pPr>
+      <w:r>
+        <w:tab/>
+        <w:t>x:</w:t>
+      </w:r>
+      <w:r>
+        <w:tab/>
+        <w:t>the image values in the selected zone over the entire stack</w:t>
+      </w:r>
+    </w:p>
+    <w:p>
+      <w:pPr>
+        <w:contextualSpacing/>
+      </w:pPr>
+      <w:r>
+        <w:tab/>
+      </w:r>
+      <m:oMath>
+        <m:bar>
+          <m:barPr>
+            <m:pos m:val="top"/>
+            <m:ctrlPr>
+              <w:rPr>
+                <w:rFonts w:ascii="Cambria Math" w:hAnsi="Cambria Math"/>
+                <w:i/>
+              </w:rPr>
+            </m:ctrlPr>
+          </m:barPr>
+          <m:e>
+            <m:r>
+              <w:rPr>
+                <w:rFonts w:ascii="Cambria Math" w:hAnsi="Cambria Math"/>
+              </w:rPr>
+              <m:t>x</m:t>
+            </m:r>
+          </m:e>
+        </m:bar>
+      </m:oMath>
+      <w:r>
+        <w:t>:</w:t>
+      </w:r>
+      <w:r>
+        <w:tab/>
+        <w:t>the average of x</w:t>
+      </w:r>
+      <w:bookmarkStart w:id="7" w:name="_GoBack"/>
+      <w:bookmarkEnd w:id="7"/>
+    </w:p>
+    <w:p>
+      <w:pPr>
+        <w:contextualSpacing/>
+      </w:pPr>
+      <w:r>
+        <w:lastRenderedPageBreak/>
+        <w:tab/>
+      </w:r>
+      <w:r>
+        <w:rPr>
+          <w:rFonts w:cstheme="minorHAnsi"/>
+        </w:rPr>
+        <w:t>σ</w:t>
+      </w:r>
+      <w:r>
+        <w:t>:</w:t>
+      </w:r>
+      <w:r>
+        <w:tab/>
+        <w:t>the standard deviation of x</w:t>
+      </w:r>
+    </w:p>
+    <w:p>
+      <w:pPr>
+        <w:contextualSpacing/>
+      </w:pPr>
+      <w:r>
+        <w:t xml:space="preserve">The Z-factor is stored in a separate image with the same dimensions as the ranking. The filename of the Z-factor image is </w:t>
+      </w:r>
+      <w:r>
+        <w:t>the name of the ranking with ‘_</w:t>
+      </w:r>
+      <w:proofErr w:type="spellStart"/>
+      <w:r>
+        <w:t>zfact</w:t>
+      </w:r>
+      <w:proofErr w:type="spellEnd"/>
+      <w:r>
+        <w:t xml:space="preserve">’ appended to the </w:t>
+      </w:r>
+      <w:proofErr w:type="spellStart"/>
+      <w:r>
+        <w:t>basename</w:t>
+      </w:r>
+      <w:proofErr w:type="spellEnd"/>
     </w:p>
     <w:sectPr>
       <w:pgSz w:w="12240" w:h="15840"/>
@@ -3581,7 +3917,7 @@
 </file>
 
 <file path=word/numbering.xml><?xml version="1.0" encoding="utf-8"?>
-<w:numbering xmlns:wpc="http://schemas.microsoft.com/office/word/2010/wordprocessingCanvas" xmlns:mc="http://schemas.openxmlformats.org/markup-compatibility/2006" xmlns:o="urn:schemas-microsoft-com:office:office" xmlns:r="http://schemas.openxmlformats.org/officeDocument/2006/relationships" xmlns:m="http://schemas.openxmlformats.org/officeDocument/2006/math" xmlns:v="urn:schemas-microsoft-com:vml" xmlns:wp14="http://schemas.microsoft.com/office/word/2010/wordprocessingDrawing" xmlns:wp="http://schemas.openxmlformats.org/drawingml/2006/wordprocessingDrawing" xmlns:w10="urn:schemas-microsoft-com:office:word" xmlns:w="http://schemas.openxmlformats.org/wordprocessingml/2006/main" xmlns:w14="http://schemas.microsoft.com/office/word/2010/wordml" xmlns:w15="http://schemas.microsoft.com/office/word/2012/wordml" xmlns:wpg="http://schemas.microsoft.com/office/word/2010/wordprocessingGroup" xmlns:wpi="http://schemas.microsoft.com/office/word/2010/wordprocessingInk" xmlns:wne="http://schemas.microsoft.com/office/word/2006/wordml" xmlns:wps="http://schemas.microsoft.com/office/word/2010/wordprocessingShape" mc:Ignorable="w14 w15 wp14">
+<w:numbering xmlns:wpc="http://schemas.microsoft.com/office/word/2010/wordprocessingCanvas" xmlns:cx="http://schemas.microsoft.com/office/drawing/2014/chartex" xmlns:cx1="http://schemas.microsoft.com/office/drawing/2015/9/8/chartex" xmlns:cx2="http://schemas.microsoft.com/office/drawing/2015/10/21/chartex" xmlns:cx3="http://schemas.microsoft.com/office/drawing/2016/5/9/chartex" xmlns:cx4="http://schemas.microsoft.com/office/drawing/2016/5/10/chartex" xmlns:cx5="http://schemas.microsoft.com/office/drawing/2016/5/11/chartex" xmlns:cx6="http://schemas.microsoft.com/office/drawing/2016/5/12/chartex" xmlns:cx7="http://schemas.microsoft.com/office/drawing/2016/5/13/chartex" xmlns:cx8="http://schemas.microsoft.com/office/drawing/2016/5/14/chartex" xmlns:mc="http://schemas.openxmlformats.org/markup-compatibility/2006" xmlns:aink="http://schemas.microsoft.com/office/drawing/2016/ink" xmlns:am3d="http://schemas.microsoft.com/office/drawing/2017/model3d" xmlns:o="urn:schemas-microsoft-com:office:office" xmlns:r="http://schemas.openxmlformats.org/officeDocument/2006/relationships" xmlns:m="http://schemas.openxmlformats.org/officeDocument/2006/math" xmlns:v="urn:schemas-microsoft-com:vml" xmlns:wp14="http://schemas.microsoft.com/office/word/2010/wordprocessingDrawing" xmlns:wp="http://schemas.openxmlformats.org/drawingml/2006/wordprocessingDrawing" xmlns:w10="urn:schemas-microsoft-com:office:word" xmlns:w="http://schemas.openxmlformats.org/wordprocessingml/2006/main" xmlns:w14="http://schemas.microsoft.com/office/word/2010/wordml" xmlns:w15="http://schemas.microsoft.com/office/word/2012/wordml" xmlns:w16cid="http://schemas.microsoft.com/office/word/2016/wordml/cid" xmlns:w16se="http://schemas.microsoft.com/office/word/2015/wordml/symex" xmlns:wpg="http://schemas.microsoft.com/office/word/2010/wordprocessingGroup" xmlns:wpi="http://schemas.microsoft.com/office/word/2010/wordprocessingInk" xmlns:wne="http://schemas.microsoft.com/office/word/2006/wordml" xmlns:wps="http://schemas.microsoft.com/office/word/2010/wordprocessingShape" mc:Ignorable="w14 w15 w16se w16cid wp14">
   <w:abstractNum w:abstractNumId="0" w15:restartNumberingAfterBreak="0">
     <w:nsid w:val="1EA55100"/>
     <w:multiLevelType w:val="hybridMultilevel"/>
@@ -3817,7 +4153,7 @@
 </file>
 
 <file path=word/styles.xml><?xml version="1.0" encoding="utf-8"?>
-<w:styles xmlns:mc="http://schemas.openxmlformats.org/markup-compatibility/2006" xmlns:r="http://schemas.openxmlformats.org/officeDocument/2006/relationships" xmlns:w="http://schemas.openxmlformats.org/wordprocessingml/2006/main" xmlns:w14="http://schemas.microsoft.com/office/word/2010/wordml" xmlns:w15="http://schemas.microsoft.com/office/word/2012/wordml" mc:Ignorable="w14 w15">
+<w:styles xmlns:mc="http://schemas.openxmlformats.org/markup-compatibility/2006" xmlns:r="http://schemas.openxmlformats.org/officeDocument/2006/relationships" xmlns:w="http://schemas.openxmlformats.org/wordprocessingml/2006/main" xmlns:w14="http://schemas.microsoft.com/office/word/2010/wordml" xmlns:w15="http://schemas.microsoft.com/office/word/2012/wordml" xmlns:w16cid="http://schemas.microsoft.com/office/word/2016/wordml/cid" xmlns:w16se="http://schemas.microsoft.com/office/word/2015/wordml/symex" mc:Ignorable="w14 w15 w16se w16cid">
   <w:docDefaults>
     <w:rPrDefault>
       <w:rPr>
@@ -3833,7 +4169,7 @@
       </w:pPr>
     </w:pPrDefault>
   </w:docDefaults>
-  <w:latentStyles w:defLockedState="0" w:defUIPriority="99" w:defSemiHidden="0" w:defUnhideWhenUsed="0" w:defQFormat="0" w:count="371">
+  <w:latentStyles w:defLockedState="0" w:defUIPriority="99" w:defSemiHidden="0" w:defUnhideWhenUsed="0" w:defQFormat="0" w:count="375">
     <w:lsdException w:name="Normal" w:uiPriority="0" w:qFormat="1"/>
     <w:lsdException w:name="heading 1" w:uiPriority="9" w:qFormat="1"/>
     <w:lsdException w:name="heading 2" w:semiHidden="1" w:uiPriority="9" w:unhideWhenUsed="1" w:qFormat="1"/>
@@ -3939,7 +4275,6 @@
     <w:lsdException w:name="HTML Sample" w:semiHidden="1" w:unhideWhenUsed="1"/>
     <w:lsdException w:name="HTML Typewriter" w:semiHidden="1" w:unhideWhenUsed="1"/>
     <w:lsdException w:name="HTML Variable" w:semiHidden="1" w:unhideWhenUsed="1"/>
-    <w:lsdException w:name="Normal Table" w:semiHidden="1" w:unhideWhenUsed="1"/>
     <w:lsdException w:name="annotation subject" w:semiHidden="1" w:unhideWhenUsed="1"/>
     <w:lsdException w:name="No List" w:semiHidden="1" w:unhideWhenUsed="1"/>
     <w:lsdException w:name="Outline List 1" w:semiHidden="1" w:unhideWhenUsed="1"/>
@@ -3983,10 +4318,8 @@
     <w:lsdException w:name="Table Elegant" w:semiHidden="1" w:unhideWhenUsed="1"/>
     <w:lsdException w:name="Table Professional" w:semiHidden="1" w:unhideWhenUsed="1"/>
     <w:lsdException w:name="Table Subtle 1" w:semiHidden="1" w:unhideWhenUsed="1"/>
-    <w:lsdException w:name="Table Subtle 2" w:semiHidden="1" w:unhideWhenUsed="1"/>
     <w:lsdException w:name="Table Web 1" w:semiHidden="1" w:unhideWhenUsed="1"/>
     <w:lsdException w:name="Table Web 2" w:semiHidden="1" w:unhideWhenUsed="1"/>
-    <w:lsdException w:name="Table Web 3" w:semiHidden="1" w:unhideWhenUsed="1"/>
     <w:lsdException w:name="Balloon Text" w:semiHidden="1" w:unhideWhenUsed="1"/>
     <w:lsdException w:name="Table Grid" w:uiPriority="59"/>
     <w:lsdException w:name="Table Theme" w:semiHidden="1" w:unhideWhenUsed="1"/>
@@ -4205,6 +4538,10 @@
     <w:lsdException w:name="List Table 5 Dark Accent 6" w:uiPriority="50"/>
     <w:lsdException w:name="List Table 6 Colorful Accent 6" w:uiPriority="51"/>
     <w:lsdException w:name="List Table 7 Colorful Accent 6" w:uiPriority="52"/>
+    <w:lsdException w:name="Mention" w:semiHidden="1" w:unhideWhenUsed="1"/>
+    <w:lsdException w:name="Smart Hyperlink" w:semiHidden="1" w:unhideWhenUsed="1"/>
+    <w:lsdException w:name="Hashtag" w:semiHidden="1" w:unhideWhenUsed="1"/>
+    <w:lsdException w:name="Unresolved Mention" w:semiHidden="1" w:unhideWhenUsed="1"/>
   </w:latentStyles>
   <w:style w:type="paragraph" w:default="1" w:styleId="Normal">
     <w:name w:val="Normal"/>
@@ -4927,6 +5264,18 @@
       <w:color w:val="808080"/>
     </w:rPr>
   </w:style>
+  <w:style w:type="character" w:styleId="UnresolvedMention">
+    <w:name w:val="Unresolved Mention"/>
+    <w:basedOn w:val="DefaultParagraphFont"/>
+    <w:uiPriority w:val="99"/>
+    <w:semiHidden/>
+    <w:unhideWhenUsed/>
+    <w:rsid w:val="005D0EA5"/>
+    <w:rPr>
+      <w:color w:val="605E5C"/>
+      <w:shd w:val="clear" w:color="auto" w:fill="E1DFDD"/>
+    </w:rPr>
+  </w:style>
 </w:styles>
 </file>
 
@@ -5220,7 +5569,7 @@
 </file>
 
 <file path=customXml/itemProps1.xml><?xml version="1.0" encoding="utf-8"?>
-<ds:datastoreItem xmlns:ds="http://schemas.openxmlformats.org/officeDocument/2006/customXml" ds:itemID="{8F788DAD-441C-4339-9AFA-91604B70CBD2}">
+<ds:datastoreItem xmlns:ds="http://schemas.openxmlformats.org/officeDocument/2006/customXml" ds:itemID="{04EAC588-D5EE-47BB-8661-EF30106446EC}">
   <ds:schemaRefs>
     <ds:schemaRef ds:uri="http://schemas.openxmlformats.org/officeDocument/2006/bibliography"/>
   </ds:schemaRefs>

</xml_diff>